<commit_message>
Contract Create API, some APIs are allowed all users, added icons to group model
</commit_message>
<xml_diff>
--- a/media/Shablonlar/Colocation_shablon_fizik.docx
+++ b/media/Shablonlar/Colocation_shablon_fizik.docx
@@ -74,17 +74,7 @@
           <w:szCs w:val="26"/>
           <w:lang w:val="en-US" w:eastAsia="ja-JP"/>
         </w:rPr>
-        <w:t>}}</w:t>
-      </w:r>
-      <w:r>
-        <w:rPr>
-          <w:rFonts w:eastAsia="MS Mincho;ＭＳ 明朝"/>
-          <w:b/>
-          <w:sz w:val="26"/>
-          <w:szCs w:val="26"/>
-          <w:lang w:val="en-US" w:eastAsia="ja-JP"/>
-        </w:rPr>
-        <w:t>- sonli</w:t>
+        <w:t>}} - sonli</w:t>
       </w:r>
     </w:p>
     <w:p>
@@ -173,6 +163,9 @@
         </w:rPr>
         <w:t>Toshkent sh.</w:t>
         <w:tab/>
+        <w:tab/>
+        <w:tab/>
+        <w:tab/>
       </w:r>
       <w:r>
         <w:rPr>
@@ -183,7 +176,7 @@
           <w:szCs w:val="26"/>
           <w:lang w:val="en-US" w:eastAsia="ja-JP"/>
         </w:rPr>
-        <w:t>{{year}}</w:t>
+        <w:t>{{day}}.{{month}}</w:t>
       </w:r>
       <w:r>
         <w:rPr>
@@ -192,9 +185,9 @@
           <w:bCs/>
           <w:sz w:val="26"/>
           <w:szCs w:val="26"/>
-          <w:lang w:val="en-US" w:eastAsia="ja-JP"/>
-        </w:rPr>
-        <w:t xml:space="preserve"> y. “</w:t>
+          <w:lang w:val="uz-Cyrl-UZ" w:eastAsia="ja-JP"/>
+        </w:rPr>
+        <w:t>.</w:t>
       </w:r>
       <w:r>
         <w:rPr>
@@ -205,50 +198,7 @@
           <w:szCs w:val="26"/>
           <w:lang w:val="en-US" w:eastAsia="ja-JP"/>
         </w:rPr>
-        <w:t>{{day}}</w:t>
-      </w:r>
-      <w:r>
-        <w:rPr>
-          <w:rFonts w:eastAsia="MS Mincho;ＭＳ 明朝"/>
-          <w:b/>
-          <w:bCs/>
-          <w:sz w:val="26"/>
-          <w:szCs w:val="26"/>
-          <w:lang w:val="en-US" w:eastAsia="ja-JP"/>
-        </w:rPr>
-        <w:t>”</w:t>
-      </w:r>
-      <w:r>
-        <w:rPr>
-          <w:rFonts w:eastAsia="MS Mincho;ＭＳ 明朝"/>
-          <w:b/>
-          <w:bCs/>
-          <w:sz w:val="26"/>
-          <w:szCs w:val="26"/>
-          <w:lang w:val="uz-Cyrl-UZ" w:eastAsia="ja-JP"/>
-        </w:rPr>
-        <w:t xml:space="preserve"> </w:t>
-      </w:r>
-      <w:r>
-        <w:rPr>
-          <w:rFonts w:eastAsia="MS Mincho;ＭＳ 明朝"/>
-          <w:b/>
-          <w:bCs/>
-          <w:sz w:val="26"/>
-          <w:szCs w:val="26"/>
-          <w:lang w:val="en-US" w:eastAsia="ja-JP"/>
-        </w:rPr>
-        <w:t>{{month}}</w:t>
-      </w:r>
-      <w:r>
-        <w:rPr>
-          <w:rFonts w:eastAsia="MS Mincho;ＭＳ 明朝"/>
-          <w:b/>
-          <w:sz w:val="26"/>
-          <w:szCs w:val="26"/>
-          <w:lang w:val="en-US" w:eastAsia="ja-JP"/>
-        </w:rPr>
-        <w:t xml:space="preserve"> </w:t>
+        <w:t>{{year}}</w:t>
       </w:r>
     </w:p>
     <w:p>
@@ -340,8 +290,9 @@
           <w:szCs w:val="26"/>
           <w:lang w:val="en-US"/>
         </w:rPr>
-        <w:t xml:space="preserve"> bir tomondan, </w:t>
-      </w:r>
+        <w:t xml:space="preserve"> bir tomondan, {{</w:t>
+      </w:r>
+      <w:bookmarkStart w:id="0" w:name="__DdeLink__743_1560807592"/>
       <w:r>
         <w:rPr>
           <w:color w:val="000000"/>
@@ -349,9 +300,9 @@
           <w:szCs w:val="26"/>
           <w:lang w:val="en-US"/>
         </w:rPr>
-        <w:t>{{per_adr}} yashovchi {{</w:t>
-      </w:r>
-      <w:bookmarkStart w:id="0" w:name="__DdeLink__743_1560807592"/>
+        <w:t>p</w:t>
+      </w:r>
+      <w:bookmarkEnd w:id="0"/>
       <w:r>
         <w:rPr>
           <w:color w:val="000000"/>
@@ -359,9 +310,9 @@
           <w:szCs w:val="26"/>
           <w:lang w:val="en-US"/>
         </w:rPr>
-        <w:t>pport_issue_place</w:t>
-      </w:r>
-      <w:bookmarkEnd w:id="0"/>
+        <w:t>er_adr}} yashovchi, {{</w:t>
+      </w:r>
+      <w:bookmarkStart w:id="1" w:name="__DdeLink__760_1560807592"/>
       <w:r>
         <w:rPr>
           <w:color w:val="000000"/>
@@ -369,9 +320,9 @@
           <w:szCs w:val="26"/>
           <w:lang w:val="en-US"/>
         </w:rPr>
-        <w:t>}}, {{</w:t>
-      </w:r>
-      <w:bookmarkStart w:id="1" w:name="__DdeLink__752_1560807592"/>
+        <w:t>pport_no</w:t>
+      </w:r>
+      <w:bookmarkEnd w:id="1"/>
       <w:r>
         <w:rPr>
           <w:color w:val="000000"/>
@@ -379,19 +330,19 @@
           <w:szCs w:val="26"/>
           <w:lang w:val="en-US"/>
         </w:rPr>
-        <w:t>pport_issue_date</w:t>
-      </w:r>
-      <w:bookmarkEnd w:id="1"/>
-      <w:r>
-        <w:rPr>
+        <w:t xml:space="preserve">}} raqamli fuqarolik pasporti egasi fuqaro </w:t>
+      </w:r>
+      <w:r>
+        <w:rPr>
+          <w:b/>
+          <w:bCs/>
           <w:color w:val="000000"/>
           <w:sz w:val="26"/>
           <w:szCs w:val="26"/>
           <w:lang w:val="en-US"/>
         </w:rPr>
-        <w:t>}}, {{</w:t>
-      </w:r>
-      <w:bookmarkStart w:id="2" w:name="__DdeLink__760_1560807592"/>
+        <w:t>{{client}}</w:t>
+      </w:r>
       <w:r>
         <w:rPr>
           <w:color w:val="000000"/>
@@ -399,17 +350,7 @@
           <w:szCs w:val="26"/>
           <w:lang w:val="en-US"/>
         </w:rPr>
-        <w:t>pport_no</w:t>
-      </w:r>
-      <w:bookmarkEnd w:id="2"/>
-      <w:r>
-        <w:rPr>
-          <w:color w:val="000000"/>
-          <w:sz w:val="26"/>
-          <w:szCs w:val="26"/>
-          <w:lang w:val="en-US"/>
-        </w:rPr>
-        <w:t xml:space="preserve">}} raqamli fuqarolik pasporti egasi fuqaro {{client}} </w:t>
+        <w:t xml:space="preserve"> </w:t>
       </w:r>
       <w:r>
         <w:rPr>
@@ -709,7 +650,17 @@
           <w:szCs w:val="26"/>
           <w:lang w:val="en-US" w:eastAsia="ja-JP"/>
         </w:rPr>
-        <w:t>{{price</w:t>
+        <w:t>{{price_month}}</w:t>
+      </w:r>
+      <w:r>
+        <w:rPr>
+          <w:rFonts w:eastAsia="MS Mincho"/>
+          <w:color w:val="000000"/>
+          <w:sz w:val="26"/>
+          <w:szCs w:val="26"/>
+          <w:lang w:val="en-US" w:eastAsia="ja-JP"/>
+        </w:rPr>
+        <w:t xml:space="preserve"> (</w:t>
       </w:r>
       <w:r>
         <w:rPr>
@@ -720,61 +671,7 @@
           <w:szCs w:val="26"/>
           <w:lang w:val="en-US" w:eastAsia="ja-JP"/>
         </w:rPr>
-        <w:t>_month</w:t>
-      </w:r>
-      <w:r>
-        <w:rPr>
-          <w:rFonts w:eastAsia="MS Mincho;ＭＳ 明朝"/>
-          <w:b/>
-          <w:color w:val="000000"/>
-          <w:sz w:val="26"/>
-          <w:szCs w:val="26"/>
-          <w:lang w:val="en-US" w:eastAsia="ja-JP"/>
-        </w:rPr>
-        <w:t>}}</w:t>
-      </w:r>
-      <w:r>
-        <w:rPr>
-          <w:rFonts w:eastAsia="MS Mincho"/>
-          <w:color w:val="000000"/>
-          <w:sz w:val="26"/>
-          <w:szCs w:val="26"/>
-          <w:lang w:val="en-US" w:eastAsia="ja-JP"/>
-        </w:rPr>
-        <w:t xml:space="preserve"> (</w:t>
-      </w:r>
-      <w:r>
-        <w:rPr>
-          <w:rFonts w:eastAsia="MS Mincho;ＭＳ 明朝"/>
-          <w:b/>
-          <w:color w:val="000000"/>
-          <w:sz w:val="26"/>
-          <w:szCs w:val="26"/>
-          <w:lang w:val="en-US" w:eastAsia="ja-JP"/>
-        </w:rPr>
-        <w:t>{{price_</w:t>
-      </w:r>
-      <w:r>
-        <w:rPr>
-          <w:rFonts w:eastAsia="MS Mincho;ＭＳ 明朝"/>
-          <w:b/>
-          <w:color w:val="000000"/>
-          <w:sz w:val="26"/>
-          <w:szCs w:val="26"/>
-          <w:lang w:val="en-US" w:eastAsia="ja-JP"/>
-        </w:rPr>
-        <w:t>month_</w:t>
-      </w:r>
-      <w:r>
-        <w:rPr>
-          <w:rFonts w:eastAsia="MS Mincho;ＭＳ 明朝"/>
-          <w:b/>
-          <w:color w:val="000000"/>
-          <w:sz w:val="26"/>
-          <w:szCs w:val="26"/>
-          <w:lang w:val="en-US" w:eastAsia="ja-JP"/>
-        </w:rPr>
-        <w:t>text}}</w:t>
+        <w:t>{{price_month_text}}</w:t>
       </w:r>
       <w:r>
         <w:rPr>
@@ -3114,7 +3011,7 @@
                 <w:szCs w:val="26"/>
                 <w:lang w:val="en-US"/>
               </w:rPr>
-              <w:t xml:space="preserve">MFO: 00401 </w:t>
+              <w:t>MFO: 00401</w:t>
             </w:r>
           </w:p>
           <w:p>
@@ -3136,7 +3033,7 @@
                 <w:szCs w:val="26"/>
                 <w:lang w:val="en-US"/>
               </w:rPr>
-              <w:t xml:space="preserve">OKED: 72190 </w:t>
+              <w:t>OKED: 72190</w:t>
             </w:r>
           </w:p>
           <w:p>
@@ -3175,7 +3072,7 @@
                 <w:szCs w:val="26"/>
                 <w:lang w:val="en-US"/>
               </w:rPr>
-              <w:t xml:space="preserve">Bank: Toshkent sh. AT “Aloqabank” </w:t>
+              <w:t>Bank: Toshkent sh. AT “Aloqabank”</w:t>
             </w:r>
           </w:p>
           <w:p>
@@ -3266,7 +3163,7 @@
                 <w:szCs w:val="26"/>
                 <w:lang w:val="en-US"/>
               </w:rPr>
-              <w:t xml:space="preserve">Maxmudov </w:t>
+              <w:t>Maxmudov</w:t>
             </w:r>
           </w:p>
           <w:p>
@@ -3289,6 +3186,50 @@
                 <w:sz w:val="26"/>
                 <w:szCs w:val="26"/>
                 <w:u w:val="single"/>
+                <w:lang w:val="en-US"/>
+              </w:rPr>
+            </w:r>
+          </w:p>
+          <w:p>
+            <w:pPr>
+              <w:pStyle w:val="Normal"/>
+              <w:widowControl w:val="false"/>
+              <w:jc w:val="center"/>
+              <w:rPr>
+                <w:sz w:val="26"/>
+                <w:szCs w:val="26"/>
+              </w:rPr>
+            </w:pPr>
+            <w:r>
+              <w:rPr>
+                <w:bCs/>
+                <w:sz w:val="26"/>
+                <w:szCs w:val="26"/>
+                <w:u w:val="none"/>
+                <w:lang w:val="en-US"/>
+              </w:rPr>
+              <w:t>{{day}}.{{month}}.{{year}}</w:t>
+            </w:r>
+          </w:p>
+          <w:p>
+            <w:pPr>
+              <w:pStyle w:val="Normal"/>
+              <w:widowControl w:val="false"/>
+              <w:jc w:val="center"/>
+              <w:rPr>
+                <w:bCs/>
+                <w:sz w:val="26"/>
+                <w:szCs w:val="26"/>
+                <w:u w:val="none"/>
+                <w:lang w:val="en-US"/>
+              </w:rPr>
+            </w:pPr>
+            <w:r>
+              <w:rPr>
+                <w:bCs/>
+                <w:sz w:val="26"/>
+                <w:szCs w:val="26"/>
+                <w:u w:val="none"/>
                 <w:lang w:val="en-US"/>
               </w:rPr>
             </w:r>
@@ -3308,66 +3249,7 @@
                 <w:u w:val="none"/>
                 <w:lang w:val="en-US"/>
               </w:rPr>
-              <w:t>{{year}}</w:t>
-            </w:r>
-            <w:r>
-              <w:rPr>
-                <w:bCs/>
-                <w:sz w:val="26"/>
-                <w:szCs w:val="26"/>
-                <w:u w:val="none"/>
-                <w:lang w:val="en-US"/>
-              </w:rPr>
-              <w:t xml:space="preserve"> y. “</w:t>
-            </w:r>
-            <w:r>
-              <w:rPr>
-                <w:bCs/>
-                <w:sz w:val="26"/>
-                <w:szCs w:val="26"/>
-                <w:u w:val="none"/>
-                <w:lang w:val="en-US"/>
-              </w:rPr>
-              <w:t>{{day}}</w:t>
-            </w:r>
-            <w:r>
-              <w:rPr>
-                <w:bCs/>
-                <w:sz w:val="26"/>
-                <w:szCs w:val="26"/>
-                <w:u w:val="none"/>
-                <w:lang w:val="en-US"/>
-              </w:rPr>
-              <w:t>”</w:t>
-            </w:r>
-            <w:r>
-              <w:rPr>
-                <w:bCs/>
-                <w:sz w:val="26"/>
-                <w:szCs w:val="26"/>
-                <w:u w:val="none"/>
-                <w:lang w:val="uz-Cyrl-UZ"/>
-              </w:rPr>
-              <w:t xml:space="preserve"> </w:t>
-            </w:r>
-            <w:r>
-              <w:rPr>
-                <w:bCs/>
-                <w:sz w:val="26"/>
-                <w:szCs w:val="26"/>
-                <w:u w:val="none"/>
-                <w:lang w:val="en-US"/>
-              </w:rPr>
-              <w:t>{{month}}</w:t>
-            </w:r>
-            <w:r>
-              <w:rPr>
-                <w:bCs/>
-                <w:sz w:val="26"/>
-                <w:szCs w:val="26"/>
-                <w:lang w:val="en-US"/>
-              </w:rPr>
-              <w:t xml:space="preserve"> </w:t>
+              <w:t>{{qr_unicon}}</w:t>
             </w:r>
           </w:p>
         </w:tc>
@@ -3444,7 +3326,12 @@
               </w:rPr>
             </w:pPr>
             <w:r>
-              <w:rPr/>
+              <w:rPr>
+                <w:b/>
+                <w:sz w:val="26"/>
+                <w:szCs w:val="26"/>
+                <w:lang w:val="uz-Cyrl-UZ"/>
+              </w:rPr>
             </w:r>
           </w:p>
           <w:p>
@@ -3453,13 +3340,15 @@
               <w:widowControl w:val="false"/>
               <w:jc w:val="center"/>
               <w:rPr>
-                <w:highlight w:val="none"/>
-                <w:shd w:fill="auto" w:val="clear"/>
+                <w:b w:val="false"/>
+                <w:b w:val="false"/>
+                <w:bCs w:val="false"/>
               </w:rPr>
             </w:pPr>
             <w:r>
               <w:rPr>
-                <w:b/>
+                <w:b w:val="false"/>
+                <w:bCs w:val="false"/>
                 <w:sz w:val="26"/>
                 <w:szCs w:val="26"/>
                 <w:shd w:fill="auto" w:val="clear"/>
@@ -3566,7 +3455,7 @@
                 <w:shd w:fill="FFFFFF" w:val="clear"/>
                 <w:lang w:val="en-US"/>
               </w:rPr>
-              <w:t xml:space="preserve">. </w:t>
+              <w:t>.</w:t>
             </w:r>
           </w:p>
           <w:p>
@@ -3683,59 +3572,20 @@
               <w:widowControl w:val="false"/>
               <w:jc w:val="center"/>
               <w:rPr>
-                <w:sz w:val="26"/>
-                <w:szCs w:val="26"/>
-                <w:highlight w:val="cyan"/>
+                <w:b/>
+                <w:b/>
+                <w:bCs/>
+                <w:sz w:val="26"/>
+                <w:szCs w:val="26"/>
                 <w:lang w:val="en-US"/>
               </w:rPr>
             </w:pPr>
             <w:r>
               <w:rPr>
-                <w:sz w:val="26"/>
-                <w:szCs w:val="26"/>
-                <w:highlight w:val="cyan"/>
-                <w:lang w:val="en-US"/>
-              </w:rPr>
-            </w:r>
-          </w:p>
-          <w:p>
-            <w:pPr>
-              <w:pStyle w:val="Normal"/>
-              <w:widowControl w:val="false"/>
-              <w:jc w:val="center"/>
-              <w:rPr>
-                <w:sz w:val="26"/>
-                <w:szCs w:val="26"/>
-                <w:highlight w:val="cyan"/>
-                <w:lang w:val="en-US"/>
-              </w:rPr>
-            </w:pPr>
-            <w:r>
-              <w:rPr>
-                <w:sz w:val="26"/>
-                <w:szCs w:val="26"/>
-                <w:highlight w:val="cyan"/>
-                <w:lang w:val="en-US"/>
-              </w:rPr>
-            </w:r>
-          </w:p>
-          <w:p>
-            <w:pPr>
-              <w:pStyle w:val="Normal"/>
-              <w:widowControl w:val="false"/>
-              <w:jc w:val="center"/>
-              <w:rPr>
-                <w:sz w:val="26"/>
-                <w:szCs w:val="26"/>
-                <w:highlight w:val="cyan"/>
-                <w:lang w:val="en-US"/>
-              </w:rPr>
-            </w:pPr>
-            <w:r>
-              <w:rPr>
-                <w:sz w:val="26"/>
-                <w:szCs w:val="26"/>
-                <w:highlight w:val="cyan"/>
+                <w:b/>
+                <w:bCs/>
+                <w:sz w:val="26"/>
+                <w:szCs w:val="26"/>
                 <w:lang w:val="en-US"/>
               </w:rPr>
             </w:r>
@@ -3788,68 +3638,55 @@
               <w:widowControl w:val="false"/>
               <w:jc w:val="center"/>
               <w:rPr>
+                <w:sz w:val="26"/>
+                <w:szCs w:val="26"/>
+              </w:rPr>
+            </w:pPr>
+            <w:r>
+              <w:rPr>
+                <w:sz w:val="26"/>
+                <w:szCs w:val="26"/>
+              </w:rPr>
+              <w:t>{{day}}.{{month}}.{{year}}</w:t>
+            </w:r>
+          </w:p>
+          <w:p>
+            <w:pPr>
+              <w:pStyle w:val="Normal"/>
+              <w:widowControl w:val="false"/>
+              <w:jc w:val="center"/>
+              <w:rPr>
+                <w:sz w:val="26"/>
+                <w:szCs w:val="26"/>
                 <w:u w:val="none"/>
               </w:rPr>
             </w:pPr>
             <w:r>
               <w:rPr>
+                <w:sz w:val="26"/>
+                <w:szCs w:val="26"/>
+                <w:u w:val="none"/>
+              </w:rPr>
+            </w:r>
+          </w:p>
+          <w:p>
+            <w:pPr>
+              <w:pStyle w:val="Normal"/>
+              <w:widowControl w:val="false"/>
+              <w:jc w:val="center"/>
+              <w:rPr>
+                <w:u w:val="none"/>
+              </w:rPr>
+            </w:pPr>
+            <w:r>
+              <w:rPr>
                 <w:bCs/>
                 <w:sz w:val="26"/>
                 <w:szCs w:val="26"/>
                 <w:u w:val="none"/>
                 <w:lang w:val="en-US"/>
               </w:rPr>
-              <w:t>{{year}}</w:t>
-            </w:r>
-            <w:r>
-              <w:rPr>
-                <w:bCs/>
-                <w:sz w:val="26"/>
-                <w:szCs w:val="26"/>
-                <w:u w:val="none"/>
-                <w:lang w:val="en-US"/>
-              </w:rPr>
-              <w:t xml:space="preserve"> y. “</w:t>
-            </w:r>
-            <w:r>
-              <w:rPr>
-                <w:bCs/>
-                <w:sz w:val="26"/>
-                <w:szCs w:val="26"/>
-                <w:u w:val="none"/>
-                <w:lang w:val="en-US"/>
-              </w:rPr>
-              <w:t>{{day}}</w:t>
-            </w:r>
-            <w:r>
-              <w:rPr>
-                <w:bCs/>
-                <w:sz w:val="26"/>
-                <w:szCs w:val="26"/>
-                <w:u w:val="none"/>
-                <w:lang w:val="en-US"/>
-              </w:rPr>
-              <w:t>”</w:t>
-            </w:r>
-            <w:r>
-              <w:rPr>
-                <w:bCs/>
-                <w:sz w:val="26"/>
-                <w:szCs w:val="26"/>
-                <w:u w:val="none"/>
-                <w:lang w:val="uz-Cyrl-UZ"/>
-              </w:rPr>
-              <w:t xml:space="preserve"> </w:t>
-            </w:r>
-            <w:r>
-              <w:rPr>
-                <w:bCs/>
-                <w:sz w:val="26"/>
-                <w:szCs w:val="26"/>
-                <w:u w:val="none"/>
-                <w:lang w:val="en-US"/>
-              </w:rPr>
-              <w:t>{{month}}</w:t>
+              <w:t>{{qr_client}}</w:t>
             </w:r>
           </w:p>
         </w:tc>
@@ -3860,53 +3697,6 @@
         <w:pStyle w:val="Normal"/>
         <w:widowControl/>
         <w:suppressAutoHyphens w:val="true"/>
-        <w:rPr>
-          <w:b/>
-          <w:b/>
-          <w:sz w:val="26"/>
-          <w:szCs w:val="26"/>
-          <w:lang w:val="en-US"/>
-        </w:rPr>
-      </w:pPr>
-      <w:r>
-        <w:rPr>
-          <w:b/>
-          <w:sz w:val="26"/>
-          <w:szCs w:val="26"/>
-          <w:lang w:val="en-US"/>
-        </w:rPr>
-      </w:r>
-      <w:r>
-        <w:br w:type="page"/>
-      </w:r>
-    </w:p>
-    <w:p>
-      <w:pPr>
-        <w:pStyle w:val="Normal"/>
-        <w:widowControl/>
-        <w:suppressAutoHyphens w:val="true"/>
-        <w:rPr>
-          <w:b/>
-          <w:b/>
-          <w:sz w:val="26"/>
-          <w:szCs w:val="26"/>
-          <w:lang w:val="en-US"/>
-        </w:rPr>
-      </w:pPr>
-      <w:r>
-        <w:rPr>
-          <w:b/>
-          <w:sz w:val="26"/>
-          <w:szCs w:val="26"/>
-          <w:lang w:val="en-US"/>
-        </w:rPr>
-      </w:r>
-    </w:p>
-    <w:p>
-      <w:pPr>
-        <w:pStyle w:val="Normal"/>
-        <w:widowControl/>
-        <w:suppressAutoHyphens w:val="true"/>
         <w:ind w:left="5103" w:hanging="0"/>
         <w:jc w:val="center"/>
         <w:rPr>
@@ -3921,39 +3711,6 @@
           <w:szCs w:val="26"/>
           <w:lang w:val="en-US"/>
         </w:rPr>
-        <w:t>{{year}}</w:t>
-      </w:r>
-      <w:r>
-        <w:rPr>
-          <w:sz w:val="26"/>
-          <w:szCs w:val="26"/>
-          <w:lang w:val="en-US"/>
-        </w:rPr>
-        <w:t>-yil “</w:t>
-      </w:r>
-      <w:r>
-        <w:rPr>
-          <w:sz w:val="26"/>
-          <w:szCs w:val="26"/>
-          <w:lang w:val="en-US"/>
-        </w:rPr>
-        <w:t>{{day}}</w:t>
-      </w:r>
-      <w:r>
-        <w:rPr>
-          <w:sz w:val="26"/>
-          <w:szCs w:val="26"/>
-          <w:lang w:val="en-US"/>
-        </w:rPr>
-        <w:t>”</w:t>
-      </w:r>
-      <w:r>
-        <w:rPr>
-          <w:sz w:val="26"/>
-          <w:szCs w:val="26"/>
-          <w:lang w:val="en-US"/>
-        </w:rPr>
-        <w:t>{{month}}</w:t>
       </w:r>
     </w:p>
     <w:p>
@@ -3975,15 +3732,6 @@
           <w:szCs w:val="26"/>
           <w:lang w:val="en-US"/>
         </w:rPr>
-        <w:t>{{contract_number}}</w:t>
-      </w:r>
-      <w:r>
-        <w:rPr>
-          <w:sz w:val="26"/>
-          <w:szCs w:val="26"/>
-          <w:lang w:val="en-US"/>
-        </w:rPr>
-        <w:t>-sonli shartnomaga</w:t>
       </w:r>
     </w:p>
     <w:p>
@@ -3998,6 +3746,1025 @@
           <w:szCs w:val="26"/>
           <w:lang w:val="en-US"/>
         </w:rPr>
+      </w:pPr>
+      <w:r>
+        <w:rPr>
+          <w:sz w:val="26"/>
+          <w:szCs w:val="26"/>
+          <w:lang w:val="en-US"/>
+        </w:rPr>
+      </w:r>
+    </w:p>
+    <w:p>
+      <w:pPr>
+        <w:pStyle w:val="Normal"/>
+        <w:widowControl/>
+        <w:suppressAutoHyphens w:val="true"/>
+        <w:ind w:left="5103" w:hanging="0"/>
+        <w:jc w:val="center"/>
+        <w:rPr>
+          <w:sz w:val="26"/>
+          <w:szCs w:val="26"/>
+          <w:lang w:val="en-US"/>
+        </w:rPr>
+      </w:pPr>
+      <w:r>
+        <w:rPr>
+          <w:sz w:val="26"/>
+          <w:szCs w:val="26"/>
+          <w:lang w:val="en-US"/>
+        </w:rPr>
+      </w:r>
+    </w:p>
+    <w:p>
+      <w:pPr>
+        <w:pStyle w:val="Normal"/>
+        <w:widowControl/>
+        <w:suppressAutoHyphens w:val="true"/>
+        <w:ind w:left="5103" w:hanging="0"/>
+        <w:jc w:val="center"/>
+        <w:rPr>
+          <w:sz w:val="26"/>
+          <w:szCs w:val="26"/>
+          <w:lang w:val="en-US"/>
+        </w:rPr>
+      </w:pPr>
+      <w:r>
+        <w:rPr>
+          <w:sz w:val="26"/>
+          <w:szCs w:val="26"/>
+          <w:lang w:val="en-US"/>
+        </w:rPr>
+      </w:r>
+    </w:p>
+    <w:p>
+      <w:pPr>
+        <w:pStyle w:val="Normal"/>
+        <w:widowControl/>
+        <w:suppressAutoHyphens w:val="true"/>
+        <w:ind w:left="5103" w:hanging="0"/>
+        <w:jc w:val="center"/>
+        <w:rPr>
+          <w:sz w:val="26"/>
+          <w:szCs w:val="26"/>
+          <w:lang w:val="en-US"/>
+        </w:rPr>
+      </w:pPr>
+      <w:r>
+        <w:rPr>
+          <w:sz w:val="26"/>
+          <w:szCs w:val="26"/>
+          <w:lang w:val="en-US"/>
+        </w:rPr>
+      </w:r>
+    </w:p>
+    <w:p>
+      <w:pPr>
+        <w:pStyle w:val="Normal"/>
+        <w:widowControl/>
+        <w:suppressAutoHyphens w:val="true"/>
+        <w:ind w:left="5103" w:hanging="0"/>
+        <w:jc w:val="center"/>
+        <w:rPr>
+          <w:sz w:val="26"/>
+          <w:szCs w:val="26"/>
+          <w:lang w:val="en-US"/>
+        </w:rPr>
+      </w:pPr>
+      <w:r>
+        <w:rPr>
+          <w:sz w:val="26"/>
+          <w:szCs w:val="26"/>
+          <w:lang w:val="en-US"/>
+        </w:rPr>
+      </w:r>
+    </w:p>
+    <w:p>
+      <w:pPr>
+        <w:pStyle w:val="Normal"/>
+        <w:widowControl/>
+        <w:suppressAutoHyphens w:val="true"/>
+        <w:ind w:left="5103" w:hanging="0"/>
+        <w:jc w:val="center"/>
+        <w:rPr>
+          <w:sz w:val="26"/>
+          <w:szCs w:val="26"/>
+          <w:lang w:val="en-US"/>
+        </w:rPr>
+      </w:pPr>
+      <w:r>
+        <w:rPr>
+          <w:sz w:val="26"/>
+          <w:szCs w:val="26"/>
+          <w:lang w:val="en-US"/>
+        </w:rPr>
+      </w:r>
+    </w:p>
+    <w:p>
+      <w:pPr>
+        <w:pStyle w:val="Normal"/>
+        <w:widowControl/>
+        <w:suppressAutoHyphens w:val="true"/>
+        <w:ind w:left="5103" w:hanging="0"/>
+        <w:jc w:val="center"/>
+        <w:rPr>
+          <w:sz w:val="26"/>
+          <w:szCs w:val="26"/>
+          <w:lang w:val="en-US"/>
+        </w:rPr>
+      </w:pPr>
+      <w:r>
+        <w:rPr>
+          <w:sz w:val="26"/>
+          <w:szCs w:val="26"/>
+          <w:lang w:val="en-US"/>
+        </w:rPr>
+      </w:r>
+    </w:p>
+    <w:p>
+      <w:pPr>
+        <w:pStyle w:val="Normal"/>
+        <w:widowControl/>
+        <w:suppressAutoHyphens w:val="true"/>
+        <w:ind w:left="5103" w:hanging="0"/>
+        <w:jc w:val="center"/>
+        <w:rPr>
+          <w:sz w:val="26"/>
+          <w:szCs w:val="26"/>
+          <w:lang w:val="en-US"/>
+        </w:rPr>
+      </w:pPr>
+      <w:r>
+        <w:rPr>
+          <w:sz w:val="26"/>
+          <w:szCs w:val="26"/>
+          <w:lang w:val="en-US"/>
+        </w:rPr>
+      </w:r>
+    </w:p>
+    <w:p>
+      <w:pPr>
+        <w:pStyle w:val="Normal"/>
+        <w:widowControl/>
+        <w:suppressAutoHyphens w:val="true"/>
+        <w:ind w:left="5103" w:hanging="0"/>
+        <w:jc w:val="center"/>
+        <w:rPr>
+          <w:sz w:val="26"/>
+          <w:szCs w:val="26"/>
+          <w:lang w:val="en-US"/>
+        </w:rPr>
+      </w:pPr>
+      <w:r>
+        <w:rPr>
+          <w:sz w:val="26"/>
+          <w:szCs w:val="26"/>
+          <w:lang w:val="en-US"/>
+        </w:rPr>
+      </w:r>
+    </w:p>
+    <w:p>
+      <w:pPr>
+        <w:pStyle w:val="Normal"/>
+        <w:widowControl/>
+        <w:suppressAutoHyphens w:val="true"/>
+        <w:ind w:left="5103" w:hanging="0"/>
+        <w:jc w:val="center"/>
+        <w:rPr>
+          <w:sz w:val="26"/>
+          <w:szCs w:val="26"/>
+          <w:lang w:val="en-US"/>
+        </w:rPr>
+      </w:pPr>
+      <w:r>
+        <w:rPr>
+          <w:sz w:val="26"/>
+          <w:szCs w:val="26"/>
+          <w:lang w:val="en-US"/>
+        </w:rPr>
+      </w:r>
+    </w:p>
+    <w:p>
+      <w:pPr>
+        <w:pStyle w:val="Normal"/>
+        <w:widowControl/>
+        <w:suppressAutoHyphens w:val="true"/>
+        <w:ind w:left="5103" w:hanging="0"/>
+        <w:jc w:val="center"/>
+        <w:rPr>
+          <w:sz w:val="26"/>
+          <w:szCs w:val="26"/>
+          <w:lang w:val="en-US"/>
+        </w:rPr>
+      </w:pPr>
+      <w:r>
+        <w:rPr>
+          <w:sz w:val="26"/>
+          <w:szCs w:val="26"/>
+          <w:lang w:val="en-US"/>
+        </w:rPr>
+      </w:r>
+    </w:p>
+    <w:p>
+      <w:pPr>
+        <w:pStyle w:val="Normal"/>
+        <w:widowControl/>
+        <w:suppressAutoHyphens w:val="true"/>
+        <w:ind w:left="5103" w:hanging="0"/>
+        <w:jc w:val="center"/>
+        <w:rPr>
+          <w:sz w:val="26"/>
+          <w:szCs w:val="26"/>
+          <w:lang w:val="en-US"/>
+        </w:rPr>
+      </w:pPr>
+      <w:r>
+        <w:rPr>
+          <w:sz w:val="26"/>
+          <w:szCs w:val="26"/>
+          <w:lang w:val="en-US"/>
+        </w:rPr>
+      </w:r>
+    </w:p>
+    <w:p>
+      <w:pPr>
+        <w:pStyle w:val="Normal"/>
+        <w:widowControl/>
+        <w:suppressAutoHyphens w:val="true"/>
+        <w:ind w:left="5103" w:hanging="0"/>
+        <w:jc w:val="center"/>
+        <w:rPr>
+          <w:sz w:val="26"/>
+          <w:szCs w:val="26"/>
+          <w:lang w:val="en-US"/>
+        </w:rPr>
+      </w:pPr>
+      <w:r>
+        <w:rPr>
+          <w:sz w:val="26"/>
+          <w:szCs w:val="26"/>
+          <w:lang w:val="en-US"/>
+        </w:rPr>
+      </w:r>
+    </w:p>
+    <w:p>
+      <w:pPr>
+        <w:pStyle w:val="Normal"/>
+        <w:widowControl/>
+        <w:suppressAutoHyphens w:val="true"/>
+        <w:ind w:left="5103" w:hanging="0"/>
+        <w:jc w:val="center"/>
+        <w:rPr>
+          <w:sz w:val="26"/>
+          <w:szCs w:val="26"/>
+          <w:lang w:val="en-US"/>
+        </w:rPr>
+      </w:pPr>
+      <w:r>
+        <w:rPr>
+          <w:sz w:val="26"/>
+          <w:szCs w:val="26"/>
+          <w:lang w:val="en-US"/>
+        </w:rPr>
+      </w:r>
+    </w:p>
+    <w:p>
+      <w:pPr>
+        <w:pStyle w:val="Normal"/>
+        <w:widowControl/>
+        <w:suppressAutoHyphens w:val="true"/>
+        <w:ind w:left="5103" w:hanging="0"/>
+        <w:jc w:val="center"/>
+        <w:rPr>
+          <w:sz w:val="26"/>
+          <w:szCs w:val="26"/>
+          <w:lang w:val="en-US"/>
+        </w:rPr>
+      </w:pPr>
+      <w:r>
+        <w:rPr>
+          <w:sz w:val="26"/>
+          <w:szCs w:val="26"/>
+          <w:lang w:val="en-US"/>
+        </w:rPr>
+      </w:r>
+    </w:p>
+    <w:p>
+      <w:pPr>
+        <w:pStyle w:val="Normal"/>
+        <w:widowControl/>
+        <w:suppressAutoHyphens w:val="true"/>
+        <w:ind w:left="5103" w:hanging="0"/>
+        <w:jc w:val="center"/>
+        <w:rPr>
+          <w:sz w:val="26"/>
+          <w:szCs w:val="26"/>
+          <w:lang w:val="en-US"/>
+        </w:rPr>
+      </w:pPr>
+      <w:r>
+        <w:rPr>
+          <w:sz w:val="26"/>
+          <w:szCs w:val="26"/>
+          <w:lang w:val="en-US"/>
+        </w:rPr>
+      </w:r>
+    </w:p>
+    <w:p>
+      <w:pPr>
+        <w:pStyle w:val="Normal"/>
+        <w:widowControl/>
+        <w:suppressAutoHyphens w:val="true"/>
+        <w:ind w:left="5103" w:hanging="0"/>
+        <w:jc w:val="center"/>
+        <w:rPr>
+          <w:sz w:val="26"/>
+          <w:szCs w:val="26"/>
+          <w:lang w:val="en-US"/>
+        </w:rPr>
+      </w:pPr>
+      <w:r>
+        <w:rPr>
+          <w:sz w:val="26"/>
+          <w:szCs w:val="26"/>
+          <w:lang w:val="en-US"/>
+        </w:rPr>
+      </w:r>
+    </w:p>
+    <w:p>
+      <w:pPr>
+        <w:pStyle w:val="Normal"/>
+        <w:widowControl/>
+        <w:suppressAutoHyphens w:val="true"/>
+        <w:ind w:left="5103" w:hanging="0"/>
+        <w:jc w:val="center"/>
+        <w:rPr>
+          <w:sz w:val="26"/>
+          <w:szCs w:val="26"/>
+          <w:lang w:val="en-US"/>
+        </w:rPr>
+      </w:pPr>
+      <w:r>
+        <w:rPr>
+          <w:sz w:val="26"/>
+          <w:szCs w:val="26"/>
+          <w:lang w:val="en-US"/>
+        </w:rPr>
+      </w:r>
+    </w:p>
+    <w:p>
+      <w:pPr>
+        <w:pStyle w:val="Normal"/>
+        <w:widowControl/>
+        <w:suppressAutoHyphens w:val="true"/>
+        <w:ind w:left="5103" w:hanging="0"/>
+        <w:jc w:val="center"/>
+        <w:rPr>
+          <w:sz w:val="26"/>
+          <w:szCs w:val="26"/>
+          <w:lang w:val="en-US"/>
+        </w:rPr>
+      </w:pPr>
+      <w:r>
+        <w:rPr>
+          <w:sz w:val="26"/>
+          <w:szCs w:val="26"/>
+          <w:lang w:val="en-US"/>
+        </w:rPr>
+      </w:r>
+    </w:p>
+    <w:p>
+      <w:pPr>
+        <w:pStyle w:val="Normal"/>
+        <w:widowControl/>
+        <w:suppressAutoHyphens w:val="true"/>
+        <w:ind w:left="5103" w:hanging="0"/>
+        <w:jc w:val="center"/>
+        <w:rPr>
+          <w:sz w:val="26"/>
+          <w:szCs w:val="26"/>
+          <w:lang w:val="en-US"/>
+        </w:rPr>
+      </w:pPr>
+      <w:r>
+        <w:rPr>
+          <w:sz w:val="26"/>
+          <w:szCs w:val="26"/>
+          <w:lang w:val="en-US"/>
+        </w:rPr>
+      </w:r>
+    </w:p>
+    <w:p>
+      <w:pPr>
+        <w:pStyle w:val="Normal"/>
+        <w:widowControl/>
+        <w:suppressAutoHyphens w:val="true"/>
+        <w:ind w:left="5103" w:hanging="0"/>
+        <w:jc w:val="center"/>
+        <w:rPr>
+          <w:sz w:val="26"/>
+          <w:szCs w:val="26"/>
+          <w:lang w:val="en-US"/>
+        </w:rPr>
+      </w:pPr>
+      <w:r>
+        <w:rPr>
+          <w:sz w:val="26"/>
+          <w:szCs w:val="26"/>
+          <w:lang w:val="en-US"/>
+        </w:rPr>
+      </w:r>
+    </w:p>
+    <w:p>
+      <w:pPr>
+        <w:pStyle w:val="Normal"/>
+        <w:widowControl/>
+        <w:suppressAutoHyphens w:val="true"/>
+        <w:ind w:left="5103" w:hanging="0"/>
+        <w:jc w:val="center"/>
+        <w:rPr>
+          <w:sz w:val="26"/>
+          <w:szCs w:val="26"/>
+          <w:lang w:val="en-US"/>
+        </w:rPr>
+      </w:pPr>
+      <w:r>
+        <w:rPr>
+          <w:sz w:val="26"/>
+          <w:szCs w:val="26"/>
+          <w:lang w:val="en-US"/>
+        </w:rPr>
+      </w:r>
+    </w:p>
+    <w:p>
+      <w:pPr>
+        <w:pStyle w:val="Normal"/>
+        <w:widowControl/>
+        <w:suppressAutoHyphens w:val="true"/>
+        <w:ind w:left="5103" w:hanging="0"/>
+        <w:jc w:val="center"/>
+        <w:rPr>
+          <w:sz w:val="26"/>
+          <w:szCs w:val="26"/>
+          <w:lang w:val="en-US"/>
+        </w:rPr>
+      </w:pPr>
+      <w:r>
+        <w:rPr>
+          <w:sz w:val="26"/>
+          <w:szCs w:val="26"/>
+          <w:lang w:val="en-US"/>
+        </w:rPr>
+      </w:r>
+    </w:p>
+    <w:p>
+      <w:pPr>
+        <w:pStyle w:val="Normal"/>
+        <w:widowControl/>
+        <w:suppressAutoHyphens w:val="true"/>
+        <w:ind w:left="5103" w:hanging="0"/>
+        <w:jc w:val="center"/>
+        <w:rPr>
+          <w:sz w:val="26"/>
+          <w:szCs w:val="26"/>
+          <w:lang w:val="en-US"/>
+        </w:rPr>
+      </w:pPr>
+      <w:r>
+        <w:rPr>
+          <w:sz w:val="26"/>
+          <w:szCs w:val="26"/>
+          <w:lang w:val="en-US"/>
+        </w:rPr>
+      </w:r>
+    </w:p>
+    <w:p>
+      <w:pPr>
+        <w:pStyle w:val="Normal"/>
+        <w:widowControl/>
+        <w:suppressAutoHyphens w:val="true"/>
+        <w:ind w:left="5103" w:hanging="0"/>
+        <w:jc w:val="center"/>
+        <w:rPr>
+          <w:sz w:val="26"/>
+          <w:szCs w:val="26"/>
+          <w:lang w:val="en-US"/>
+        </w:rPr>
+      </w:pPr>
+      <w:r>
+        <w:rPr>
+          <w:sz w:val="26"/>
+          <w:szCs w:val="26"/>
+          <w:lang w:val="en-US"/>
+        </w:rPr>
+      </w:r>
+    </w:p>
+    <w:p>
+      <w:pPr>
+        <w:pStyle w:val="Normal"/>
+        <w:widowControl/>
+        <w:suppressAutoHyphens w:val="true"/>
+        <w:ind w:left="5103" w:hanging="0"/>
+        <w:jc w:val="center"/>
+        <w:rPr>
+          <w:sz w:val="26"/>
+          <w:szCs w:val="26"/>
+          <w:lang w:val="en-US"/>
+        </w:rPr>
+      </w:pPr>
+      <w:r>
+        <w:rPr>
+          <w:sz w:val="26"/>
+          <w:szCs w:val="26"/>
+          <w:lang w:val="en-US"/>
+        </w:rPr>
+      </w:r>
+    </w:p>
+    <w:p>
+      <w:pPr>
+        <w:pStyle w:val="Normal"/>
+        <w:widowControl/>
+        <w:suppressAutoHyphens w:val="true"/>
+        <w:ind w:left="5103" w:hanging="0"/>
+        <w:jc w:val="center"/>
+        <w:rPr>
+          <w:sz w:val="26"/>
+          <w:szCs w:val="26"/>
+          <w:lang w:val="en-US"/>
+        </w:rPr>
+      </w:pPr>
+      <w:r>
+        <w:rPr>
+          <w:sz w:val="26"/>
+          <w:szCs w:val="26"/>
+          <w:lang w:val="en-US"/>
+        </w:rPr>
+      </w:r>
+    </w:p>
+    <w:p>
+      <w:pPr>
+        <w:pStyle w:val="Normal"/>
+        <w:widowControl/>
+        <w:suppressAutoHyphens w:val="true"/>
+        <w:ind w:hanging="0"/>
+        <w:jc w:val="center"/>
+        <w:rPr>
+          <w:sz w:val="26"/>
+          <w:szCs w:val="26"/>
+          <w:lang w:val="en-US"/>
+        </w:rPr>
+      </w:pPr>
+      <w:r>
+        <w:rPr>
+          <w:sz w:val="26"/>
+          <w:szCs w:val="26"/>
+          <w:lang w:val="en-US"/>
+        </w:rPr>
+      </w:r>
+    </w:p>
+    <w:p>
+      <w:pPr>
+        <w:pStyle w:val="Normal"/>
+        <w:widowControl/>
+        <w:suppressAutoHyphens w:val="true"/>
+        <w:ind w:hanging="0"/>
+        <w:jc w:val="center"/>
+        <w:rPr>
+          <w:sz w:val="26"/>
+          <w:szCs w:val="26"/>
+          <w:lang w:val="en-US"/>
+        </w:rPr>
+      </w:pPr>
+      <w:r>
+        <w:rPr>
+          <w:sz w:val="26"/>
+          <w:szCs w:val="26"/>
+          <w:lang w:val="en-US"/>
+        </w:rPr>
+      </w:r>
+    </w:p>
+    <w:p>
+      <w:pPr>
+        <w:pStyle w:val="Normal"/>
+        <w:widowControl/>
+        <w:suppressAutoHyphens w:val="true"/>
+        <w:ind w:hanging="0"/>
+        <w:jc w:val="center"/>
+        <w:rPr>
+          <w:sz w:val="26"/>
+          <w:szCs w:val="26"/>
+          <w:lang w:val="en-US"/>
+        </w:rPr>
+      </w:pPr>
+      <w:r>
+        <w:rPr>
+          <w:sz w:val="26"/>
+          <w:szCs w:val="26"/>
+          <w:lang w:val="en-US"/>
+        </w:rPr>
+      </w:r>
+    </w:p>
+    <w:p>
+      <w:pPr>
+        <w:pStyle w:val="Normal"/>
+        <w:widowControl/>
+        <w:suppressAutoHyphens w:val="true"/>
+        <w:ind w:hanging="0"/>
+        <w:jc w:val="center"/>
+        <w:rPr>
+          <w:sz w:val="26"/>
+          <w:szCs w:val="26"/>
+          <w:lang w:val="en-US"/>
+        </w:rPr>
+      </w:pPr>
+      <w:r>
+        <w:rPr>
+          <w:sz w:val="26"/>
+          <w:szCs w:val="26"/>
+          <w:lang w:val="en-US"/>
+        </w:rPr>
+      </w:r>
+    </w:p>
+    <w:p>
+      <w:pPr>
+        <w:pStyle w:val="Normal"/>
+        <w:widowControl/>
+        <w:suppressAutoHyphens w:val="true"/>
+        <w:ind w:hanging="0"/>
+        <w:jc w:val="center"/>
+        <w:rPr>
+          <w:sz w:val="26"/>
+          <w:szCs w:val="26"/>
+          <w:lang w:val="en-US"/>
+        </w:rPr>
+      </w:pPr>
+      <w:r>
+        <w:rPr>
+          <w:sz w:val="26"/>
+          <w:szCs w:val="26"/>
+          <w:lang w:val="en-US"/>
+        </w:rPr>
+      </w:r>
+    </w:p>
+    <w:p>
+      <w:pPr>
+        <w:pStyle w:val="Normal"/>
+        <w:widowControl/>
+        <w:suppressAutoHyphens w:val="true"/>
+        <w:ind w:hanging="0"/>
+        <w:jc w:val="center"/>
+        <w:rPr>
+          <w:sz w:val="26"/>
+          <w:szCs w:val="26"/>
+          <w:lang w:val="en-US"/>
+        </w:rPr>
+      </w:pPr>
+      <w:r>
+        <w:rPr>
+          <w:sz w:val="26"/>
+          <w:szCs w:val="26"/>
+          <w:lang w:val="en-US"/>
+        </w:rPr>
+      </w:r>
+    </w:p>
+    <w:p>
+      <w:pPr>
+        <w:pStyle w:val="Normal"/>
+        <w:widowControl/>
+        <w:suppressAutoHyphens w:val="true"/>
+        <w:ind w:hanging="0"/>
+        <w:jc w:val="center"/>
+        <w:rPr>
+          <w:sz w:val="26"/>
+          <w:szCs w:val="26"/>
+          <w:lang w:val="en-US"/>
+        </w:rPr>
+      </w:pPr>
+      <w:r>
+        <w:rPr>
+          <w:sz w:val="26"/>
+          <w:szCs w:val="26"/>
+          <w:lang w:val="en-US"/>
+        </w:rPr>
+      </w:r>
+    </w:p>
+    <w:p>
+      <w:pPr>
+        <w:pStyle w:val="Normal"/>
+        <w:widowControl/>
+        <w:suppressAutoHyphens w:val="true"/>
+        <w:ind w:hanging="0"/>
+        <w:jc w:val="center"/>
+        <w:rPr>
+          <w:sz w:val="26"/>
+          <w:szCs w:val="26"/>
+          <w:lang w:val="en-US"/>
+        </w:rPr>
+      </w:pPr>
+      <w:r>
+        <w:rPr>
+          <w:sz w:val="26"/>
+          <w:szCs w:val="26"/>
+          <w:lang w:val="en-US"/>
+        </w:rPr>
+      </w:r>
+    </w:p>
+    <w:p>
+      <w:pPr>
+        <w:pStyle w:val="Normal"/>
+        <w:widowControl/>
+        <w:suppressAutoHyphens w:val="true"/>
+        <w:ind w:hanging="0"/>
+        <w:jc w:val="center"/>
+        <w:rPr>
+          <w:sz w:val="26"/>
+          <w:szCs w:val="26"/>
+          <w:lang w:val="en-US"/>
+        </w:rPr>
+      </w:pPr>
+      <w:r>
+        <w:rPr>
+          <w:sz w:val="26"/>
+          <w:szCs w:val="26"/>
+          <w:lang w:val="en-US"/>
+        </w:rPr>
+      </w:r>
+    </w:p>
+    <w:p>
+      <w:pPr>
+        <w:pStyle w:val="Normal"/>
+        <w:widowControl/>
+        <w:suppressAutoHyphens w:val="true"/>
+        <w:ind w:hanging="0"/>
+        <w:jc w:val="center"/>
+        <w:rPr>
+          <w:sz w:val="26"/>
+          <w:szCs w:val="26"/>
+          <w:lang w:val="en-US"/>
+        </w:rPr>
+      </w:pPr>
+      <w:r>
+        <w:rPr>
+          <w:sz w:val="26"/>
+          <w:szCs w:val="26"/>
+          <w:lang w:val="en-US"/>
+        </w:rPr>
+      </w:r>
+    </w:p>
+    <w:p>
+      <w:pPr>
+        <w:pStyle w:val="Normal"/>
+        <w:widowControl/>
+        <w:suppressAutoHyphens w:val="true"/>
+        <w:ind w:hanging="0"/>
+        <w:jc w:val="center"/>
+        <w:rPr>
+          <w:sz w:val="26"/>
+          <w:szCs w:val="26"/>
+          <w:lang w:val="en-US"/>
+        </w:rPr>
+      </w:pPr>
+      <w:r>
+        <w:rPr>
+          <w:sz w:val="26"/>
+          <w:szCs w:val="26"/>
+          <w:lang w:val="en-US"/>
+        </w:rPr>
+      </w:r>
+    </w:p>
+    <w:p>
+      <w:pPr>
+        <w:pStyle w:val="Normal"/>
+        <w:widowControl/>
+        <w:suppressAutoHyphens w:val="true"/>
+        <w:ind w:hanging="0"/>
+        <w:jc w:val="right"/>
+        <w:rPr>
+          <w:sz w:val="26"/>
+          <w:szCs w:val="26"/>
+          <w:lang w:val="en-US"/>
+        </w:rPr>
+      </w:pPr>
+      <w:r>
+        <w:rPr>
+          <w:sz w:val="26"/>
+          <w:szCs w:val="26"/>
+          <w:lang w:val="en-US"/>
+        </w:rPr>
+      </w:r>
+    </w:p>
+    <w:p>
+      <w:pPr>
+        <w:pStyle w:val="Normal"/>
+        <w:widowControl/>
+        <w:suppressAutoHyphens w:val="true"/>
+        <w:ind w:hanging="0"/>
+        <w:jc w:val="right"/>
+        <w:rPr>
+          <w:sz w:val="26"/>
+          <w:szCs w:val="26"/>
+          <w:lang w:val="en-US"/>
+        </w:rPr>
+      </w:pPr>
+      <w:r>
+        <w:rPr>
+          <w:sz w:val="26"/>
+          <w:szCs w:val="26"/>
+          <w:lang w:val="en-US"/>
+        </w:rPr>
+      </w:r>
+    </w:p>
+    <w:p>
+      <w:pPr>
+        <w:pStyle w:val="Normal"/>
+        <w:widowControl/>
+        <w:suppressAutoHyphens w:val="true"/>
+        <w:ind w:hanging="0"/>
+        <w:jc w:val="right"/>
+        <w:rPr>
+          <w:sz w:val="26"/>
+          <w:szCs w:val="26"/>
+          <w:lang w:val="en-US"/>
+        </w:rPr>
+      </w:pPr>
+      <w:r>
+        <w:rPr>
+          <w:sz w:val="26"/>
+          <w:szCs w:val="26"/>
+          <w:lang w:val="en-US"/>
+        </w:rPr>
+      </w:r>
+    </w:p>
+    <w:p>
+      <w:pPr>
+        <w:pStyle w:val="Normal"/>
+        <w:widowControl/>
+        <w:suppressAutoHyphens w:val="true"/>
+        <w:ind w:hanging="0"/>
+        <w:jc w:val="right"/>
+        <w:rPr>
+          <w:sz w:val="26"/>
+          <w:szCs w:val="26"/>
+          <w:lang w:val="en-US"/>
+        </w:rPr>
+      </w:pPr>
+      <w:r>
+        <w:rPr>
+          <w:sz w:val="26"/>
+          <w:szCs w:val="26"/>
+          <w:lang w:val="en-US"/>
+        </w:rPr>
+      </w:r>
+    </w:p>
+    <w:p>
+      <w:pPr>
+        <w:pStyle w:val="Normal"/>
+        <w:widowControl/>
+        <w:suppressAutoHyphens w:val="true"/>
+        <w:ind w:hanging="0"/>
+        <w:jc w:val="right"/>
+        <w:rPr>
+          <w:sz w:val="26"/>
+          <w:szCs w:val="26"/>
+          <w:lang w:val="en-US"/>
+        </w:rPr>
+      </w:pPr>
+      <w:r>
+        <w:rPr>
+          <w:sz w:val="26"/>
+          <w:szCs w:val="26"/>
+          <w:lang w:val="en-US"/>
+        </w:rPr>
+      </w:r>
+    </w:p>
+    <w:p>
+      <w:pPr>
+        <w:pStyle w:val="Normal"/>
+        <w:widowControl/>
+        <w:suppressAutoHyphens w:val="true"/>
+        <w:ind w:hanging="0"/>
+        <w:jc w:val="right"/>
+        <w:rPr>
+          <w:sz w:val="26"/>
+          <w:szCs w:val="26"/>
+          <w:lang w:val="en-US"/>
+        </w:rPr>
+      </w:pPr>
+      <w:r>
+        <w:rPr>
+          <w:sz w:val="26"/>
+          <w:szCs w:val="26"/>
+          <w:lang w:val="en-US"/>
+        </w:rPr>
+      </w:r>
+    </w:p>
+    <w:p>
+      <w:pPr>
+        <w:pStyle w:val="Normal"/>
+        <w:widowControl/>
+        <w:suppressAutoHyphens w:val="true"/>
+        <w:ind w:hanging="0"/>
+        <w:jc w:val="right"/>
+        <w:rPr>
+          <w:sz w:val="26"/>
+          <w:szCs w:val="26"/>
+          <w:lang w:val="en-US"/>
+        </w:rPr>
+      </w:pPr>
+      <w:r>
+        <w:rPr>
+          <w:sz w:val="26"/>
+          <w:szCs w:val="26"/>
+          <w:lang w:val="en-US"/>
+        </w:rPr>
+      </w:r>
+    </w:p>
+    <w:p>
+      <w:pPr>
+        <w:pStyle w:val="Normal"/>
+        <w:widowControl/>
+        <w:suppressAutoHyphens w:val="true"/>
+        <w:ind w:hanging="0"/>
+        <w:jc w:val="right"/>
+        <w:rPr>
+          <w:sz w:val="26"/>
+          <w:szCs w:val="26"/>
+          <w:lang w:val="en-US"/>
+        </w:rPr>
+      </w:pPr>
+      <w:r>
+        <w:rPr>
+          <w:sz w:val="26"/>
+          <w:szCs w:val="26"/>
+          <w:lang w:val="en-US"/>
+        </w:rPr>
+      </w:r>
+    </w:p>
+    <w:p>
+      <w:pPr>
+        <w:pStyle w:val="Normal"/>
+        <w:widowControl/>
+        <w:suppressAutoHyphens w:val="true"/>
+        <w:ind w:hanging="0"/>
+        <w:jc w:val="right"/>
+        <w:rPr>
+          <w:sz w:val="26"/>
+          <w:szCs w:val="26"/>
+          <w:lang w:val="en-US"/>
+        </w:rPr>
+      </w:pPr>
+      <w:r>
+        <w:rPr>
+          <w:sz w:val="26"/>
+          <w:szCs w:val="26"/>
+          <w:lang w:val="en-US"/>
+        </w:rPr>
+      </w:r>
+    </w:p>
+    <w:p>
+      <w:pPr>
+        <w:pStyle w:val="Normal"/>
+        <w:widowControl/>
+        <w:suppressAutoHyphens w:val="true"/>
+        <w:ind w:hanging="0"/>
+        <w:jc w:val="right"/>
+        <w:rPr/>
+      </w:pPr>
+      <w:r>
+        <w:rPr>
+          <w:sz w:val="26"/>
+          <w:szCs w:val="26"/>
+          <w:lang w:val="en-US"/>
+        </w:rPr>
+        <w:t>{{day}}.{{month}}.{{year}}</w:t>
+      </w:r>
+    </w:p>
+    <w:p>
+      <w:pPr>
+        <w:pStyle w:val="Normal"/>
+        <w:widowControl/>
+        <w:suppressAutoHyphens w:val="true"/>
+        <w:ind w:hanging="0"/>
+        <w:jc w:val="right"/>
+        <w:rPr/>
+      </w:pPr>
+      <w:r>
+        <w:rPr>
+          <w:sz w:val="26"/>
+          <w:szCs w:val="26"/>
+          <w:lang w:val="en-US"/>
+        </w:rPr>
+        <w:t>{{contract_number}}-sonli shartnomaga</w:t>
+      </w:r>
+    </w:p>
+    <w:p>
+      <w:pPr>
+        <w:pStyle w:val="Normal"/>
+        <w:widowControl/>
+        <w:suppressAutoHyphens w:val="true"/>
+        <w:ind w:hanging="0"/>
+        <w:jc w:val="right"/>
+        <w:rPr/>
       </w:pPr>
       <w:r>
         <w:rPr>
@@ -4144,8 +4911,9 @@
           <w:szCs w:val="26"/>
           <w:lang w:val="en-US"/>
         </w:rPr>
-        <w:t xml:space="preserve"> bir tomondan, </w:t>
-      </w:r>
+        <w:t xml:space="preserve"> bir tomondan, {{</w:t>
+      </w:r>
+      <w:bookmarkStart w:id="2" w:name="__DdeLink__743_15608075921"/>
       <w:r>
         <w:rPr>
           <w:color w:val="000000"/>
@@ -4153,7 +4921,37 @@
           <w:szCs w:val="26"/>
           <w:lang w:val="en-US"/>
         </w:rPr>
-        <w:t xml:space="preserve">{{per_adr}} yashovchi {{pport_issue_place}}, {{pport_issue_date}}, {{pport_no}} raqamli fuqarolik pasporti egasi fuqaro {{client}} </w:t>
+        <w:t>p</w:t>
+      </w:r>
+      <w:bookmarkEnd w:id="2"/>
+      <w:r>
+        <w:rPr>
+          <w:color w:val="000000"/>
+          <w:sz w:val="26"/>
+          <w:szCs w:val="26"/>
+          <w:lang w:val="en-US"/>
+        </w:rPr>
+        <w:t xml:space="preserve">er_adr}}, {{pport_no}} raqamli fuqarolik pasporti egasi fuqaro </w:t>
+      </w:r>
+      <w:r>
+        <w:rPr>
+          <w:b/>
+          <w:bCs/>
+          <w:color w:val="000000"/>
+          <w:sz w:val="26"/>
+          <w:szCs w:val="26"/>
+          <w:lang w:val="en-US"/>
+        </w:rPr>
+        <w:t>{{client}}</w:t>
+      </w:r>
+      <w:r>
+        <w:rPr>
+          <w:color w:val="000000"/>
+          <w:sz w:val="26"/>
+          <w:szCs w:val="26"/>
+          <w:lang w:val="en-US"/>
+        </w:rPr>
+        <w:t xml:space="preserve"> </w:t>
       </w:r>
       <w:r>
         <w:rPr>
@@ -4230,7 +5028,17 @@
           <w:szCs w:val="26"/>
           <w:lang w:val="en-US" w:eastAsia="ja-JP"/>
         </w:rPr>
-        <w:t>{{price</w:t>
+        <w:t>{{price_month}}</w:t>
+      </w:r>
+      <w:r>
+        <w:rPr>
+          <w:rFonts w:eastAsia="MS Mincho"/>
+          <w:color w:val="000000"/>
+          <w:sz w:val="26"/>
+          <w:szCs w:val="26"/>
+          <w:lang w:val="en-US" w:eastAsia="ja-JP"/>
+        </w:rPr>
+        <w:t xml:space="preserve"> (</w:t>
       </w:r>
       <w:r>
         <w:rPr>
@@ -4241,61 +5049,7 @@
           <w:szCs w:val="26"/>
           <w:lang w:val="en-US" w:eastAsia="ja-JP"/>
         </w:rPr>
-        <w:t>_month</w:t>
-      </w:r>
-      <w:r>
-        <w:rPr>
-          <w:rFonts w:eastAsia="MS Mincho;ＭＳ 明朝"/>
-          <w:b/>
-          <w:color w:val="000000"/>
-          <w:sz w:val="26"/>
-          <w:szCs w:val="26"/>
-          <w:lang w:val="en-US" w:eastAsia="ja-JP"/>
-        </w:rPr>
-        <w:t>}}</w:t>
-      </w:r>
-      <w:r>
-        <w:rPr>
-          <w:rFonts w:eastAsia="MS Mincho"/>
-          <w:color w:val="000000"/>
-          <w:sz w:val="26"/>
-          <w:szCs w:val="26"/>
-          <w:lang w:val="en-US" w:eastAsia="ja-JP"/>
-        </w:rPr>
-        <w:t xml:space="preserve"> (</w:t>
-      </w:r>
-      <w:r>
-        <w:rPr>
-          <w:rFonts w:eastAsia="MS Mincho;ＭＳ 明朝"/>
-          <w:b/>
-          <w:color w:val="000000"/>
-          <w:sz w:val="26"/>
-          <w:szCs w:val="26"/>
-          <w:lang w:val="en-US" w:eastAsia="ja-JP"/>
-        </w:rPr>
-        <w:t>{{price_</w:t>
-      </w:r>
-      <w:r>
-        <w:rPr>
-          <w:rFonts w:eastAsia="MS Mincho;ＭＳ 明朝"/>
-          <w:b/>
-          <w:color w:val="000000"/>
-          <w:sz w:val="26"/>
-          <w:szCs w:val="26"/>
-          <w:lang w:val="en-US" w:eastAsia="ja-JP"/>
-        </w:rPr>
-        <w:t>month_</w:t>
-      </w:r>
-      <w:r>
-        <w:rPr>
-          <w:rFonts w:eastAsia="MS Mincho;ＭＳ 明朝"/>
-          <w:b/>
-          <w:color w:val="000000"/>
-          <w:sz w:val="26"/>
-          <w:szCs w:val="26"/>
-          <w:lang w:val="en-US" w:eastAsia="ja-JP"/>
-        </w:rPr>
-        <w:t>text}}</w:t>
+        <w:t>{{price_month_text}}</w:t>
       </w:r>
       <w:r>
         <w:rPr>
@@ -4420,8 +5174,8 @@
       <w:tblGrid>
         <w:gridCol w:w="709"/>
         <w:gridCol w:w="4409"/>
-        <w:gridCol w:w="2223"/>
-        <w:gridCol w:w="2228"/>
+        <w:gridCol w:w="2226"/>
+        <w:gridCol w:w="2225"/>
       </w:tblGrid>
       <w:tr>
         <w:trPr/>
@@ -4503,7 +5257,7 @@
         </w:tc>
         <w:tc>
           <w:tcPr>
-            <w:tcW w:w="2223" w:type="dxa"/>
+            <w:tcW w:w="2226" w:type="dxa"/>
             <w:tcBorders>
               <w:top w:val="single" w:sz="4" w:space="0" w:color="000000"/>
               <w:left w:val="single" w:sz="4" w:space="0" w:color="000000"/>
@@ -4541,7 +5295,7 @@
         </w:tc>
         <w:tc>
           <w:tcPr>
-            <w:tcW w:w="2228" w:type="dxa"/>
+            <w:tcW w:w="2225" w:type="dxa"/>
             <w:tcBorders>
               <w:top w:val="single" w:sz="4" w:space="0" w:color="000000"/>
               <w:left w:val="single" w:sz="4" w:space="0" w:color="000000"/>
@@ -4716,7 +5470,7 @@
         </w:tc>
         <w:tc>
           <w:tcPr>
-            <w:tcW w:w="2223" w:type="dxa"/>
+            <w:tcW w:w="2226" w:type="dxa"/>
             <w:tcBorders>
               <w:top w:val="single" w:sz="4" w:space="0" w:color="000000"/>
               <w:left w:val="single" w:sz="4" w:space="0" w:color="000000"/>
@@ -4752,7 +5506,7 @@
         </w:tc>
         <w:tc>
           <w:tcPr>
-            <w:tcW w:w="2228" w:type="dxa"/>
+            <w:tcW w:w="2225" w:type="dxa"/>
             <w:tcBorders>
               <w:top w:val="single" w:sz="4" w:space="0" w:color="000000"/>
               <w:left w:val="single" w:sz="4" w:space="0" w:color="000000"/>
@@ -4907,7 +5661,7 @@
         </w:tc>
         <w:tc>
           <w:tcPr>
-            <w:tcW w:w="2223" w:type="dxa"/>
+            <w:tcW w:w="2226" w:type="dxa"/>
             <w:tcBorders>
               <w:top w:val="single" w:sz="4" w:space="0" w:color="000000"/>
               <w:left w:val="single" w:sz="4" w:space="0" w:color="000000"/>
@@ -4939,7 +5693,7 @@
         </w:tc>
         <w:tc>
           <w:tcPr>
-            <w:tcW w:w="2228" w:type="dxa"/>
+            <w:tcW w:w="2225" w:type="dxa"/>
             <w:tcBorders>
               <w:top w:val="single" w:sz="4" w:space="0" w:color="000000"/>
               <w:left w:val="single" w:sz="4" w:space="0" w:color="000000"/>
@@ -4965,23 +5719,7 @@
                 <w:szCs w:val="26"/>
                 <w:shd w:fill="auto" w:val="clear"/>
               </w:rPr>
-              <w:t>{{price</w:t>
-            </w:r>
-            <w:r>
-              <w:rPr>
-                <w:sz w:val="26"/>
-                <w:szCs w:val="26"/>
-                <w:shd w:fill="auto" w:val="clear"/>
-              </w:rPr>
-              <w:t>2</w:t>
-            </w:r>
-            <w:r>
-              <w:rPr>
-                <w:sz w:val="26"/>
-                <w:szCs w:val="26"/>
-                <w:shd w:fill="auto" w:val="clear"/>
-              </w:rPr>
-              <w:t>}}</w:t>
+              <w:t>{{price2}}</w:t>
             </w:r>
           </w:p>
         </w:tc>
@@ -4990,7 +5728,7 @@
         <w:trPr/>
         <w:tc>
           <w:tcPr>
-            <w:tcW w:w="7341" w:type="dxa"/>
+            <w:tcW w:w="7344" w:type="dxa"/>
             <w:gridSpan w:val="3"/>
             <w:tcBorders>
               <w:top w:val="single" w:sz="4" w:space="0" w:color="000000"/>
@@ -5024,7 +5762,7 @@
         </w:tc>
         <w:tc>
           <w:tcPr>
-            <w:tcW w:w="2228" w:type="dxa"/>
+            <w:tcW w:w="2225" w:type="dxa"/>
             <w:tcBorders>
               <w:top w:val="single" w:sz="4" w:space="0" w:color="000000"/>
               <w:left w:val="single" w:sz="4" w:space="0" w:color="000000"/>
@@ -5345,7 +6083,7 @@
                 <w:szCs w:val="26"/>
                 <w:lang w:val="en-US"/>
               </w:rPr>
-              <w:t xml:space="preserve">. Maxmudov </w:t>
+              <w:t>. Maxmudov</w:t>
             </w:r>
           </w:p>
           <w:p>
@@ -5368,6 +6106,47 @@
                 <w:sz w:val="26"/>
                 <w:szCs w:val="26"/>
                 <w:u w:val="single"/>
+                <w:lang w:val="en-US"/>
+              </w:rPr>
+            </w:r>
+          </w:p>
+          <w:p>
+            <w:pPr>
+              <w:pStyle w:val="Normal"/>
+              <w:widowControl w:val="false"/>
+              <w:jc w:val="center"/>
+              <w:rPr>
+                <w:sz w:val="26"/>
+                <w:szCs w:val="26"/>
+              </w:rPr>
+            </w:pPr>
+            <w:r>
+              <w:rPr>
+                <w:bCs/>
+                <w:sz w:val="26"/>
+                <w:szCs w:val="26"/>
+                <w:lang w:val="en-US"/>
+              </w:rPr>
+              <w:t>{{day}}.{{month}}.{{year}}</w:t>
+            </w:r>
+          </w:p>
+          <w:p>
+            <w:pPr>
+              <w:pStyle w:val="Normal"/>
+              <w:widowControl w:val="false"/>
+              <w:jc w:val="center"/>
+              <w:rPr>
+                <w:bCs/>
+                <w:sz w:val="26"/>
+                <w:szCs w:val="26"/>
+                <w:lang w:val="en-US"/>
+              </w:rPr>
+            </w:pPr>
+            <w:r>
+              <w:rPr>
+                <w:bCs/>
+                <w:sz w:val="26"/>
+                <w:szCs w:val="26"/>
                 <w:lang w:val="en-US"/>
               </w:rPr>
             </w:r>
@@ -5386,61 +6165,7 @@
                 <w:szCs w:val="26"/>
                 <w:lang w:val="en-US"/>
               </w:rPr>
-              <w:t>{{year}}</w:t>
-            </w:r>
-            <w:r>
-              <w:rPr>
-                <w:bCs/>
-                <w:sz w:val="26"/>
-                <w:szCs w:val="26"/>
-                <w:lang w:val="en-US"/>
-              </w:rPr>
-              <w:t xml:space="preserve"> y. “</w:t>
-            </w:r>
-            <w:r>
-              <w:rPr>
-                <w:bCs/>
-                <w:sz w:val="26"/>
-                <w:szCs w:val="26"/>
-                <w:lang w:val="en-US"/>
-              </w:rPr>
-              <w:t>{{day}}</w:t>
-            </w:r>
-            <w:r>
-              <w:rPr>
-                <w:bCs/>
-                <w:sz w:val="26"/>
-                <w:szCs w:val="26"/>
-                <w:lang w:val="en-US"/>
-              </w:rPr>
-              <w:t>”</w:t>
-            </w:r>
-            <w:r>
-              <w:rPr>
-                <w:bCs/>
-                <w:sz w:val="26"/>
-                <w:szCs w:val="26"/>
-                <w:lang w:val="uz-Cyrl-UZ"/>
-              </w:rPr>
-              <w:t xml:space="preserve"> </w:t>
-            </w:r>
-            <w:r>
-              <w:rPr>
-                <w:bCs/>
-                <w:sz w:val="26"/>
-                <w:szCs w:val="26"/>
-                <w:lang w:val="en-US"/>
-              </w:rPr>
-              <w:t>{{month}}</w:t>
-            </w:r>
-            <w:r>
-              <w:rPr>
-                <w:bCs/>
-                <w:sz w:val="26"/>
-                <w:szCs w:val="26"/>
-                <w:lang w:val="en-US"/>
-              </w:rPr>
-              <w:t xml:space="preserve"> </w:t>
+              <w:t>{{qr_unicon}}</w:t>
             </w:r>
           </w:p>
         </w:tc>
@@ -5686,7 +6411,13 @@
               </w:rPr>
             </w:pPr>
             <w:r>
-              <w:rPr/>
+              <w:rPr>
+                <w:bCs/>
+                <w:sz w:val="26"/>
+                <w:szCs w:val="26"/>
+                <w:u w:val="single"/>
+                <w:lang w:val="en-US"/>
+              </w:rPr>
             </w:r>
           </w:p>
           <w:p>
@@ -5695,16 +6426,21 @@
               <w:widowControl w:val="false"/>
               <w:jc w:val="center"/>
               <w:rPr>
+                <w:sz w:val="26"/>
+                <w:szCs w:val="26"/>
+              </w:rPr>
+            </w:pPr>
+            <w:bookmarkStart w:id="3" w:name="__DdeLink__660_1560807592"/>
+            <w:r>
+              <w:rPr>
                 <w:bCs/>
                 <w:sz w:val="26"/>
                 <w:szCs w:val="26"/>
-                <w:u w:val="single"/>
-                <w:lang w:val="en-US"/>
-              </w:rPr>
-            </w:pPr>
-            <w:r>
-              <w:rPr/>
-            </w:r>
+                <w:lang w:val="en-US"/>
+              </w:rPr>
+              <w:t>{{day}}.{{month}}.{{year}}</w:t>
+            </w:r>
+            <w:bookmarkEnd w:id="3"/>
           </w:p>
           <w:p>
             <w:pPr>
@@ -5719,62 +6455,35 @@
                 <w:lang w:val="en-US"/>
               </w:rPr>
             </w:pPr>
-            <w:bookmarkStart w:id="3" w:name="__DdeLink__660_1560807592"/>
             <w:r>
               <w:rPr>
                 <w:bCs/>
                 <w:sz w:val="26"/>
                 <w:szCs w:val="26"/>
-                <w:lang w:val="en-US"/>
-              </w:rPr>
-              <w:t>{{year}}</w:t>
-            </w:r>
+                <w:u w:val="single"/>
+                <w:lang w:val="en-US"/>
+              </w:rPr>
+            </w:r>
+          </w:p>
+          <w:p>
+            <w:pPr>
+              <w:pStyle w:val="Normal"/>
+              <w:widowControl w:val="false"/>
+              <w:jc w:val="center"/>
+              <w:rPr>
+                <w:u w:val="none"/>
+              </w:rPr>
+            </w:pPr>
             <w:r>
               <w:rPr>
                 <w:bCs/>
                 <w:sz w:val="26"/>
                 <w:szCs w:val="26"/>
-                <w:lang w:val="en-US"/>
-              </w:rPr>
-              <w:t xml:space="preserve"> y. “</w:t>
-            </w:r>
-            <w:r>
-              <w:rPr>
-                <w:bCs/>
-                <w:sz w:val="26"/>
-                <w:szCs w:val="26"/>
-                <w:lang w:val="en-US"/>
-              </w:rPr>
-              <w:t>{{day}}</w:t>
-            </w:r>
-            <w:r>
-              <w:rPr>
-                <w:bCs/>
-                <w:sz w:val="26"/>
-                <w:szCs w:val="26"/>
-                <w:lang w:val="en-US"/>
-              </w:rPr>
-              <w:t>”</w:t>
-            </w:r>
-            <w:r>
-              <w:rPr>
-                <w:bCs/>
-                <w:sz w:val="26"/>
-                <w:szCs w:val="26"/>
-                <w:lang w:val="uz-Cyrl-UZ"/>
-              </w:rPr>
-              <w:t xml:space="preserve"> </w:t>
-            </w:r>
-            <w:r>
-              <w:rPr>
-                <w:bCs/>
-                <w:sz w:val="26"/>
-                <w:szCs w:val="26"/>
-                <w:lang w:val="en-US"/>
-              </w:rPr>
-              <w:t>{{month}}</w:t>
-            </w:r>
-            <w:bookmarkEnd w:id="3"/>
+                <w:u w:val="none"/>
+                <w:lang w:val="en-US"/>
+              </w:rPr>
+              <w:t>{{qr_client}}</w:t>
+            </w:r>
           </w:p>
         </w:tc>
       </w:tr>
@@ -5963,6 +6672,7 @@
         </w:tabs>
         <w:ind w:left="1080" w:hanging="360"/>
       </w:pPr>
+      <w:rPr/>
     </w:lvl>
     <w:lvl w:ilvl="2">
       <w:start w:val="1"/>
@@ -5975,6 +6685,7 @@
         </w:tabs>
         <w:ind w:left="1440" w:hanging="360"/>
       </w:pPr>
+      <w:rPr/>
     </w:lvl>
     <w:lvl w:ilvl="3">
       <w:start w:val="1"/>
@@ -5987,6 +6698,7 @@
         </w:tabs>
         <w:ind w:left="1800" w:hanging="360"/>
       </w:pPr>
+      <w:rPr/>
     </w:lvl>
     <w:lvl w:ilvl="4">
       <w:start w:val="1"/>
@@ -5999,6 +6711,7 @@
         </w:tabs>
         <w:ind w:left="2160" w:hanging="360"/>
       </w:pPr>
+      <w:rPr/>
     </w:lvl>
     <w:lvl w:ilvl="5">
       <w:start w:val="1"/>
@@ -6011,6 +6724,7 @@
         </w:tabs>
         <w:ind w:left="2520" w:hanging="360"/>
       </w:pPr>
+      <w:rPr/>
     </w:lvl>
     <w:lvl w:ilvl="6">
       <w:start w:val="1"/>
@@ -6023,6 +6737,7 @@
         </w:tabs>
         <w:ind w:left="2880" w:hanging="360"/>
       </w:pPr>
+      <w:rPr/>
     </w:lvl>
     <w:lvl w:ilvl="7">
       <w:start w:val="1"/>
@@ -6035,6 +6750,7 @@
         </w:tabs>
         <w:ind w:left="3240" w:hanging="360"/>
       </w:pPr>
+      <w:rPr/>
     </w:lvl>
     <w:lvl w:ilvl="8">
       <w:start w:val="1"/>
@@ -6047,6 +6763,7 @@
         </w:tabs>
         <w:ind w:left="3600" w:hanging="360"/>
       </w:pPr>
+      <w:rPr/>
     </w:lvl>
   </w:abstractNum>
   <w:abstractNum w:abstractNumId="3">
@@ -6937,7 +7654,7 @@
     <w:basedOn w:val="Normal"/>
     <w:qFormat/>
     <w:pPr>
-      <w:spacing w:lineRule="auto" w:line="254" w:before="0" w:after="160"/>
+      <w:spacing w:lineRule="auto" w:line="252" w:before="0" w:after="160"/>
       <w:ind w:left="720" w:hanging="0"/>
       <w:contextualSpacing/>
     </w:pPr>
@@ -6951,7 +7668,7 @@
     <w:basedOn w:val="Normal"/>
     <w:qFormat/>
     <w:pPr>
-      <w:spacing w:lineRule="auto" w:line="254" w:before="0" w:after="160"/>
+      <w:spacing w:lineRule="auto" w:line="252" w:before="0" w:after="160"/>
       <w:ind w:left="720" w:hanging="0"/>
       <w:contextualSpacing/>
     </w:pPr>

</xml_diff>

<commit_message>
New version of templates
</commit_message>
<xml_diff>
--- a/media/Shablonlar/Colocation_shablon_fizik.docx
+++ b/media/Shablonlar/Colocation_shablon_fizik.docx
@@ -1572,26 +1572,6 @@
         <w:pStyle w:val="Normal"/>
         <w:widowControl/>
         <w:suppressAutoHyphens w:val="true"/>
-        <w:jc w:val="both"/>
-        <w:rPr>
-          <w:sz w:val="26"/>
-          <w:szCs w:val="26"/>
-          <w:lang w:val="en-US"/>
-        </w:rPr>
-      </w:pPr>
-      <w:r>
-        <w:rPr>
-          <w:sz w:val="26"/>
-          <w:szCs w:val="26"/>
-          <w:lang w:val="en-US"/>
-        </w:rPr>
-      </w:r>
-    </w:p>
-    <w:p>
-      <w:pPr>
-        <w:pStyle w:val="Normal"/>
-        <w:widowControl/>
-        <w:suppressAutoHyphens w:val="true"/>
         <w:jc w:val="center"/>
         <w:rPr/>
       </w:pPr>
@@ -2473,46 +2453,7 @@
         <w:pStyle w:val="Normal"/>
         <w:widowControl/>
         <w:suppressAutoHyphens w:val="true"/>
-        <w:jc w:val="both"/>
-        <w:rPr>
-          <w:sz w:val="26"/>
-          <w:szCs w:val="26"/>
-          <w:lang w:val="en-US"/>
-        </w:rPr>
-      </w:pPr>
-      <w:r>
-        <w:rPr>
-          <w:sz w:val="26"/>
-          <w:szCs w:val="26"/>
-          <w:lang w:val="en-US"/>
-        </w:rPr>
-      </w:r>
-    </w:p>
-    <w:p>
-      <w:pPr>
-        <w:pStyle w:val="Normal"/>
-        <w:widowControl/>
-        <w:suppressAutoHyphens w:val="true"/>
-        <w:jc w:val="both"/>
-        <w:rPr>
-          <w:sz w:val="26"/>
-          <w:szCs w:val="26"/>
-          <w:lang w:val="en-US"/>
-        </w:rPr>
-      </w:pPr>
-      <w:r>
-        <w:rPr>
-          <w:sz w:val="26"/>
-          <w:szCs w:val="26"/>
-          <w:lang w:val="en-US"/>
-        </w:rPr>
-      </w:r>
-    </w:p>
-    <w:p>
-      <w:pPr>
-        <w:pStyle w:val="Normal"/>
-        <w:widowControl/>
-        <w:suppressAutoHyphens w:val="true"/>
+        <w:ind w:firstLine="567"/>
         <w:jc w:val="both"/>
         <w:rPr>
           <w:sz w:val="26"/>
@@ -2534,6 +2475,54 @@
         <w:widowControl/>
         <w:suppressAutoHyphens w:val="true"/>
         <w:ind w:left="720" w:hanging="0"/>
+        <w:jc w:val="center"/>
+        <w:rPr>
+          <w:b/>
+          <w:b/>
+          <w:sz w:val="26"/>
+          <w:szCs w:val="26"/>
+          <w:lang w:val="en-US"/>
+        </w:rPr>
+      </w:pPr>
+      <w:r>
+        <w:rPr>
+          <w:b/>
+          <w:sz w:val="26"/>
+          <w:szCs w:val="26"/>
+          <w:lang w:val="en-US"/>
+        </w:rPr>
+      </w:r>
+    </w:p>
+    <w:p>
+      <w:pPr>
+        <w:pStyle w:val="Normal"/>
+        <w:widowControl/>
+        <w:suppressAutoHyphens w:val="true"/>
+        <w:ind w:hanging="0"/>
+        <w:jc w:val="center"/>
+        <w:rPr>
+          <w:b/>
+          <w:b/>
+          <w:sz w:val="26"/>
+          <w:szCs w:val="26"/>
+          <w:lang w:val="en-US"/>
+        </w:rPr>
+      </w:pPr>
+      <w:r>
+        <w:rPr>
+          <w:b/>
+          <w:sz w:val="26"/>
+          <w:szCs w:val="26"/>
+          <w:lang w:val="en-US"/>
+        </w:rPr>
+      </w:r>
+    </w:p>
+    <w:p>
+      <w:pPr>
+        <w:pStyle w:val="Normal"/>
+        <w:widowControl/>
+        <w:suppressAutoHyphens w:val="true"/>
+        <w:ind w:hanging="0"/>
         <w:jc w:val="center"/>
         <w:rPr/>
       </w:pPr>
@@ -2812,7 +2801,9 @@
         <w:gridCol w:w="3690"/>
       </w:tblGrid>
       <w:tr>
-        <w:trPr/>
+        <w:trPr>
+          <w:trHeight w:val="462" w:hRule="atLeast"/>
+        </w:trPr>
         <w:tc>
           <w:tcPr>
             <w:tcW w:w="3474" w:type="dxa"/>
@@ -2906,7 +2897,9 @@
         </w:tc>
       </w:tr>
       <w:tr>
-        <w:trPr/>
+        <w:trPr>
+          <w:trHeight w:val="450" w:hRule="atLeast"/>
+        </w:trPr>
         <w:tc>
           <w:tcPr>
             <w:tcW w:w="3474" w:type="dxa"/>
@@ -2918,13 +2911,27 @@
               <w:widowControl w:val="false"/>
               <w:jc w:val="center"/>
               <w:rPr>
-                <w:lang w:val="en-US"/>
+                <w:sz w:val="26"/>
+                <w:szCs w:val="26"/>
               </w:rPr>
             </w:pPr>
             <w:r>
               <w:rPr>
-                <w:lang w:val="en-US"/>
-              </w:rPr>
+                <w:rFonts w:eastAsia="MS Mincho;ＭＳ 明朝"/>
+                <w:sz w:val="26"/>
+                <w:szCs w:val="26"/>
+                <w:lang w:val="en-US" w:eastAsia="ja-JP"/>
+              </w:rPr>
+              <w:t>“</w:t>
+            </w:r>
+            <w:r>
+              <w:rPr>
+                <w:rFonts w:eastAsia="MS Mincho;ＭＳ 明朝"/>
+                <w:sz w:val="26"/>
+                <w:szCs w:val="26"/>
+                <w:lang w:val="en-US" w:eastAsia="ja-JP"/>
+              </w:rPr>
+              <w:t>UNICON.UZ” DUK</w:t>
             </w:r>
           </w:p>
         </w:tc>
@@ -2970,26 +2977,28 @@
               <w:widowControl w:val="false"/>
               <w:jc w:val="center"/>
               <w:rPr>
-                <w:b/>
-                <w:b/>
-                <w:sz w:val="26"/>
-                <w:szCs w:val="26"/>
-                <w:lang w:val="uz-Cyrl-UZ"/>
+                <w:sz w:val="26"/>
+                <w:szCs w:val="26"/>
               </w:rPr>
             </w:pPr>
             <w:r>
               <w:rPr>
-                <w:b/>
-                <w:sz w:val="26"/>
-                <w:szCs w:val="26"/>
-                <w:lang w:val="uz-Cyrl-UZ"/>
-              </w:rPr>
+                <w:b w:val="false"/>
+                <w:bCs w:val="false"/>
+                <w:sz w:val="26"/>
+                <w:szCs w:val="26"/>
+                <w:shd w:fill="auto" w:val="clear"/>
+                <w:lang w:val="en-US"/>
+              </w:rPr>
+              <w:t>{{client_fullname}}</w:t>
             </w:r>
           </w:p>
         </w:tc>
       </w:tr>
       <w:tr>
-        <w:trPr/>
+        <w:trPr>
+          <w:trHeight w:val="2884" w:hRule="atLeast"/>
+        </w:trPr>
         <w:tc>
           <w:tcPr>
             <w:tcW w:w="3474" w:type="dxa"/>
@@ -3003,25 +3012,142 @@
               <w:rPr>
                 <w:sz w:val="26"/>
                 <w:szCs w:val="26"/>
+                <w:u w:val="single"/>
+                <w:lang w:val="en-US"/>
               </w:rPr>
             </w:pPr>
             <w:r>
               <w:rPr>
-                <w:rFonts w:eastAsia="MS Mincho;ＭＳ 明朝"/>
-                <w:sz w:val="26"/>
-                <w:szCs w:val="26"/>
-                <w:lang w:val="en-US" w:eastAsia="ja-JP"/>
-              </w:rPr>
-              <w:t>“</w:t>
-            </w:r>
-            <w:r>
-              <w:rPr>
-                <w:rFonts w:eastAsia="MS Mincho;ＭＳ 明朝"/>
-                <w:sz w:val="26"/>
-                <w:szCs w:val="26"/>
-                <w:lang w:val="en-US" w:eastAsia="ja-JP"/>
-              </w:rPr>
-              <w:t>UNICON.UZ” DUK</w:t>
+                <w:bCs/>
+                <w:sz w:val="26"/>
+                <w:szCs w:val="26"/>
+                <w:lang w:val="en-US"/>
+              </w:rPr>
+              <w:t xml:space="preserve">Manzil: 100087, Toshkent sh. Mingbuloq </w:t>
+            </w:r>
+            <w:r>
+              <w:rPr>
+                <w:sz w:val="26"/>
+                <w:szCs w:val="26"/>
+                <w:lang w:val="en-US"/>
+              </w:rPr>
+              <w:t>ko`chasi</w:t>
+            </w:r>
+            <w:r>
+              <w:rPr>
+                <w:bCs/>
+                <w:sz w:val="26"/>
+                <w:szCs w:val="26"/>
+                <w:lang w:val="en-US"/>
+              </w:rPr>
+              <w:t>, 38-uy.</w:t>
+            </w:r>
+          </w:p>
+          <w:p>
+            <w:pPr>
+              <w:pStyle w:val="Normal"/>
+              <w:widowControl w:val="false"/>
+              <w:suppressAutoHyphens w:val="true"/>
+              <w:rPr>
+                <w:bCs/>
+                <w:sz w:val="26"/>
+                <w:szCs w:val="26"/>
+                <w:lang w:val="en-US"/>
+              </w:rPr>
+            </w:pPr>
+            <w:r>
+              <w:rPr>
+                <w:bCs/>
+                <w:sz w:val="26"/>
+                <w:szCs w:val="26"/>
+                <w:lang w:val="en-US"/>
+              </w:rPr>
+              <w:t>STIR: 200 898 586</w:t>
+            </w:r>
+          </w:p>
+          <w:p>
+            <w:pPr>
+              <w:pStyle w:val="Normal"/>
+              <w:widowControl w:val="false"/>
+              <w:suppressAutoHyphens w:val="true"/>
+              <w:rPr>
+                <w:bCs/>
+                <w:sz w:val="26"/>
+                <w:szCs w:val="26"/>
+                <w:lang w:val="en-US"/>
+              </w:rPr>
+            </w:pPr>
+            <w:r>
+              <w:rPr>
+                <w:bCs/>
+                <w:sz w:val="26"/>
+                <w:szCs w:val="26"/>
+                <w:lang w:val="en-US"/>
+              </w:rPr>
+              <w:t>MFO: 00401</w:t>
+            </w:r>
+          </w:p>
+          <w:p>
+            <w:pPr>
+              <w:pStyle w:val="Normal"/>
+              <w:widowControl w:val="false"/>
+              <w:suppressAutoHyphens w:val="true"/>
+              <w:rPr>
+                <w:bCs/>
+                <w:sz w:val="26"/>
+                <w:szCs w:val="26"/>
+                <w:lang w:val="en-US"/>
+              </w:rPr>
+            </w:pPr>
+            <w:r>
+              <w:rPr>
+                <w:bCs/>
+                <w:sz w:val="26"/>
+                <w:szCs w:val="26"/>
+                <w:lang w:val="en-US"/>
+              </w:rPr>
+              <w:t>OKED: 72190</w:t>
+            </w:r>
+          </w:p>
+          <w:p>
+            <w:pPr>
+              <w:pStyle w:val="Normal"/>
+              <w:widowControl w:val="false"/>
+              <w:suppressAutoHyphens w:val="true"/>
+              <w:rPr>
+                <w:bCs/>
+                <w:sz w:val="26"/>
+                <w:szCs w:val="26"/>
+                <w:lang w:val="en-US"/>
+              </w:rPr>
+            </w:pPr>
+            <w:r>
+              <w:rPr>
+                <w:bCs/>
+                <w:sz w:val="26"/>
+                <w:szCs w:val="26"/>
+                <w:lang w:val="en-US"/>
+              </w:rPr>
+              <w:t>H/r: 2021 0000 9001 5527 8001</w:t>
+            </w:r>
+          </w:p>
+          <w:p>
+            <w:pPr>
+              <w:pStyle w:val="Normal"/>
+              <w:widowControl w:val="false"/>
+              <w:suppressAutoHyphens w:val="true"/>
+              <w:rPr>
+                <w:sz w:val="26"/>
+                <w:szCs w:val="26"/>
+              </w:rPr>
+            </w:pPr>
+            <w:r>
+              <w:rPr>
+                <w:bCs/>
+                <w:sz w:val="26"/>
+                <w:szCs w:val="26"/>
+              </w:rPr>
+              <w:t>Bank: Toshkent sh. AT “Aloqabank”</w:t>
             </w:r>
           </w:p>
         </w:tc>
@@ -3065,7 +3191,6 @@
             <w:pPr>
               <w:pStyle w:val="Normal"/>
               <w:widowControl w:val="false"/>
-              <w:jc w:val="center"/>
               <w:rPr>
                 <w:sz w:val="26"/>
                 <w:szCs w:val="26"/>
@@ -3073,368 +3198,66 @@
             </w:pPr>
             <w:r>
               <w:rPr>
-                <w:b w:val="false"/>
-                <w:bCs w:val="false"/>
-                <w:sz w:val="26"/>
-                <w:szCs w:val="26"/>
-                <w:shd w:fill="auto" w:val="clear"/>
-                <w:lang w:val="en-US"/>
-              </w:rPr>
-              <w:t>{{client_fullname}}</w:t>
-            </w:r>
-          </w:p>
-        </w:tc>
-      </w:tr>
-      <w:tr>
-        <w:trPr/>
-        <w:tc>
-          <w:tcPr>
-            <w:tcW w:w="3474" w:type="dxa"/>
-            <w:tcBorders/>
-          </w:tcPr>
-          <w:p>
-            <w:pPr>
-              <w:pStyle w:val="Normal"/>
-              <w:widowControl w:val="false"/>
-              <w:jc w:val="center"/>
-              <w:rPr>
-                <w:b/>
-                <w:b/>
+                <w:sz w:val="26"/>
+                <w:szCs w:val="26"/>
+                <w:lang w:val="en-US"/>
+              </w:rPr>
+              <w:t xml:space="preserve">Manzil: </w:t>
+            </w:r>
+            <w:r>
+              <w:rPr>
                 <w:sz w:val="26"/>
                 <w:szCs w:val="26"/>
                 <w:lang w:val="uz-Cyrl-UZ"/>
               </w:rPr>
-            </w:pPr>
-            <w:r>
-              <w:rPr>
-                <w:b/>
-                <w:sz w:val="26"/>
-                <w:szCs w:val="26"/>
-                <w:lang w:val="uz-Cyrl-UZ"/>
-              </w:rPr>
-            </w:r>
-          </w:p>
-        </w:tc>
-        <w:tc>
-          <w:tcPr>
-            <w:tcW w:w="880" w:type="dxa"/>
-            <w:tcBorders/>
-          </w:tcPr>
-          <w:p>
-            <w:pPr>
-              <w:pStyle w:val="Normal"/>
-              <w:widowControl w:val="false"/>
-              <w:snapToGrid w:val="false"/>
-              <w:jc w:val="center"/>
-              <w:rPr>
-                <w:b/>
-                <w:b/>
-                <w:bCs/>
-                <w:sz w:val="26"/>
-                <w:szCs w:val="26"/>
-                <w:lang w:val="en-US"/>
-              </w:rPr>
-            </w:pPr>
-            <w:r>
-              <w:rPr>
-                <w:b/>
-                <w:bCs/>
-                <w:sz w:val="26"/>
-                <w:szCs w:val="26"/>
-                <w:lang w:val="en-US"/>
-              </w:rPr>
-            </w:r>
-          </w:p>
-        </w:tc>
-        <w:tc>
-          <w:tcPr>
-            <w:tcW w:w="3690" w:type="dxa"/>
-            <w:tcBorders/>
-          </w:tcPr>
-          <w:p>
-            <w:pPr>
-              <w:pStyle w:val="Normal"/>
-              <w:widowControl w:val="false"/>
-              <w:rPr>
-                <w:b/>
-                <w:b/>
-                <w:sz w:val="26"/>
-                <w:szCs w:val="26"/>
-                <w:lang w:val="uz-Cyrl-UZ"/>
-              </w:rPr>
-            </w:pPr>
-            <w:r>
-              <w:rPr>
-                <w:b/>
-                <w:sz w:val="26"/>
-                <w:szCs w:val="26"/>
-                <w:lang w:val="uz-Cyrl-UZ"/>
-              </w:rPr>
-            </w:r>
-          </w:p>
-        </w:tc>
-      </w:tr>
-      <w:tr>
-        <w:trPr/>
-        <w:tc>
-          <w:tcPr>
-            <w:tcW w:w="3474" w:type="dxa"/>
-            <w:tcBorders/>
-          </w:tcPr>
-          <w:p>
-            <w:pPr>
-              <w:pStyle w:val="Normal"/>
-              <w:widowControl w:val="false"/>
-              <w:jc w:val="center"/>
-              <w:rPr>
-                <w:sz w:val="26"/>
-                <w:szCs w:val="26"/>
-                <w:u w:val="single"/>
-                <w:lang w:val="en-US"/>
-              </w:rPr>
-            </w:pPr>
-            <w:r>
-              <w:rPr>
-                <w:bCs/>
-                <w:sz w:val="26"/>
-                <w:szCs w:val="26"/>
-                <w:lang w:val="en-US"/>
-              </w:rPr>
-              <w:t xml:space="preserve">Manzil: 100087, Toshkent sh. Mingbuloq </w:t>
-            </w:r>
-            <w:r>
-              <w:rPr>
-                <w:sz w:val="26"/>
-                <w:szCs w:val="26"/>
-                <w:lang w:val="en-US"/>
-              </w:rPr>
-              <w:t>ko`chasi</w:t>
-            </w:r>
-            <w:r>
-              <w:rPr>
-                <w:bCs/>
-                <w:sz w:val="26"/>
-                <w:szCs w:val="26"/>
-                <w:lang w:val="en-US"/>
-              </w:rPr>
-              <w:t>, 38-uy.</w:t>
+              <w:t>{{per_adr}}</w:t>
+            </w:r>
+            <w:r>
+              <w:rPr>
+                <w:sz w:val="26"/>
+                <w:szCs w:val="26"/>
+                <w:lang w:val="en-US"/>
+              </w:rPr>
+              <w:t>.</w:t>
             </w:r>
           </w:p>
           <w:p>
             <w:pPr>
               <w:pStyle w:val="Normal"/>
               <w:widowControl w:val="false"/>
-              <w:suppressAutoHyphens w:val="true"/>
-              <w:rPr>
-                <w:bCs/>
-                <w:sz w:val="26"/>
-                <w:szCs w:val="26"/>
-                <w:lang w:val="en-US"/>
+              <w:rPr>
+                <w:sz w:val="26"/>
+                <w:szCs w:val="26"/>
               </w:rPr>
             </w:pPr>
             <w:r>
               <w:rPr>
-                <w:bCs/>
-                <w:sz w:val="26"/>
-                <w:szCs w:val="26"/>
-                <w:lang w:val="en-US"/>
-              </w:rPr>
-              <w:t>STIR: 200 898 586</w:t>
+                <w:sz w:val="26"/>
+                <w:szCs w:val="26"/>
+                <w:lang w:val="en-US"/>
+              </w:rPr>
+              <w:t xml:space="preserve">Pasport s/r: </w:t>
+            </w:r>
+            <w:r>
+              <w:rPr>
+                <w:sz w:val="26"/>
+                <w:szCs w:val="26"/>
+                <w:lang w:val="uz-Cyrl-UZ"/>
+              </w:rPr>
+              <w:t>{{pport_no}}</w:t>
             </w:r>
           </w:p>
           <w:p>
             <w:pPr>
               <w:pStyle w:val="Normal"/>
               <w:widowControl w:val="false"/>
-              <w:suppressAutoHyphens w:val="true"/>
-              <w:rPr>
-                <w:bCs/>
-                <w:sz w:val="26"/>
-                <w:szCs w:val="26"/>
-                <w:lang w:val="en-US"/>
+              <w:rPr>
+                <w:sz w:val="26"/>
+                <w:szCs w:val="26"/>
               </w:rPr>
             </w:pPr>
             <w:r>
               <w:rPr>
-                <w:bCs/>
-                <w:sz w:val="26"/>
-                <w:szCs w:val="26"/>
-                <w:lang w:val="en-US"/>
-              </w:rPr>
-              <w:t>MFO: 00401</w:t>
-            </w:r>
-          </w:p>
-          <w:p>
-            <w:pPr>
-              <w:pStyle w:val="Normal"/>
-              <w:widowControl w:val="false"/>
-              <w:suppressAutoHyphens w:val="true"/>
-              <w:rPr>
-                <w:bCs/>
-                <w:sz w:val="26"/>
-                <w:szCs w:val="26"/>
-                <w:lang w:val="en-US"/>
-              </w:rPr>
-            </w:pPr>
-            <w:r>
-              <w:rPr>
-                <w:bCs/>
-                <w:sz w:val="26"/>
-                <w:szCs w:val="26"/>
-                <w:lang w:val="en-US"/>
-              </w:rPr>
-              <w:t>OKED: 72190</w:t>
-            </w:r>
-          </w:p>
-          <w:p>
-            <w:pPr>
-              <w:pStyle w:val="Normal"/>
-              <w:widowControl w:val="false"/>
-              <w:suppressAutoHyphens w:val="true"/>
-              <w:rPr>
-                <w:bCs/>
-                <w:sz w:val="26"/>
-                <w:szCs w:val="26"/>
-                <w:lang w:val="en-US"/>
-              </w:rPr>
-            </w:pPr>
-            <w:r>
-              <w:rPr>
-                <w:bCs/>
-                <w:sz w:val="26"/>
-                <w:szCs w:val="26"/>
-                <w:lang w:val="en-US"/>
-              </w:rPr>
-              <w:t>H/r: 2021 0000 9001 5527 8001</w:t>
-            </w:r>
-          </w:p>
-          <w:p>
-            <w:pPr>
-              <w:pStyle w:val="Normal"/>
-              <w:widowControl w:val="false"/>
-              <w:suppressAutoHyphens w:val="true"/>
-              <w:rPr>
-                <w:sz w:val="26"/>
-                <w:szCs w:val="26"/>
-              </w:rPr>
-            </w:pPr>
-            <w:r>
-              <w:rPr>
-                <w:bCs/>
-                <w:sz w:val="26"/>
-                <w:szCs w:val="26"/>
-              </w:rPr>
-              <w:t>Bank: Toshkent sh. AT “Aloqabank”</w:t>
-            </w:r>
-          </w:p>
-        </w:tc>
-        <w:tc>
-          <w:tcPr>
-            <w:tcW w:w="880" w:type="dxa"/>
-            <w:tcBorders/>
-          </w:tcPr>
-          <w:p>
-            <w:pPr>
-              <w:pStyle w:val="Normal"/>
-              <w:widowControl w:val="false"/>
-              <w:snapToGrid w:val="false"/>
-              <w:jc w:val="center"/>
-              <w:rPr>
-                <w:b/>
-                <w:b/>
-                <w:bCs/>
-                <w:sz w:val="26"/>
-                <w:szCs w:val="26"/>
-                <w:lang w:val="en-US"/>
-              </w:rPr>
-            </w:pPr>
-            <w:r>
-              <w:rPr>
-                <w:b/>
-                <w:bCs/>
-                <w:sz w:val="26"/>
-                <w:szCs w:val="26"/>
-                <w:lang w:val="en-US"/>
-              </w:rPr>
-            </w:r>
-          </w:p>
-        </w:tc>
-        <w:tc>
-          <w:tcPr>
-            <w:tcW w:w="3690" w:type="dxa"/>
-            <w:tcBorders/>
-          </w:tcPr>
-          <w:p>
-            <w:pPr>
-              <w:pStyle w:val="Normal"/>
-              <w:widowControl w:val="false"/>
-              <w:rPr>
-                <w:sz w:val="26"/>
-                <w:szCs w:val="26"/>
-              </w:rPr>
-            </w:pPr>
-            <w:r>
-              <w:rPr>
-                <w:sz w:val="26"/>
-                <w:szCs w:val="26"/>
-                <w:lang w:val="en-US"/>
-              </w:rPr>
-              <w:t xml:space="preserve">Manzil: </w:t>
-            </w:r>
-            <w:r>
-              <w:rPr>
-                <w:sz w:val="26"/>
-                <w:szCs w:val="26"/>
-                <w:lang w:val="uz-Cyrl-UZ"/>
-              </w:rPr>
-              <w:t>{{per_adr}}</w:t>
-            </w:r>
-            <w:r>
-              <w:rPr>
-                <w:sz w:val="26"/>
-                <w:szCs w:val="26"/>
-                <w:lang w:val="en-US"/>
-              </w:rPr>
-              <w:t>.</w:t>
-            </w:r>
-          </w:p>
-          <w:p>
-            <w:pPr>
-              <w:pStyle w:val="Normal"/>
-              <w:widowControl w:val="false"/>
-              <w:rPr>
-                <w:sz w:val="26"/>
-                <w:szCs w:val="26"/>
-              </w:rPr>
-            </w:pPr>
-            <w:r>
-              <w:rPr>
-                <w:sz w:val="26"/>
-                <w:szCs w:val="26"/>
-                <w:lang w:val="en-US"/>
-              </w:rPr>
-              <w:t xml:space="preserve">Pasport s/r: </w:t>
-            </w:r>
-            <w:r>
-              <w:rPr>
-                <w:sz w:val="26"/>
-                <w:szCs w:val="26"/>
-                <w:lang w:val="uz-Cyrl-UZ"/>
-              </w:rPr>
-              <w:t>{{pport_no}}</w:t>
-            </w:r>
-          </w:p>
-          <w:p>
-            <w:pPr>
-              <w:pStyle w:val="Normal"/>
-              <w:widowControl w:val="false"/>
-              <w:rPr>
-                <w:sz w:val="26"/>
-                <w:szCs w:val="26"/>
-              </w:rPr>
-            </w:pPr>
-            <w:r>
-              <w:rPr>
                 <w:sz w:val="26"/>
                 <w:szCs w:val="26"/>
                 <w:lang w:val="en-US"/>
@@ -3447,95 +3270,6 @@
                 <w:szCs w:val="26"/>
               </w:rPr>
               <w:t>{{pin}}</w:t>
-            </w:r>
-          </w:p>
-        </w:tc>
-      </w:tr>
-      <w:tr>
-        <w:trPr/>
-        <w:tc>
-          <w:tcPr>
-            <w:tcW w:w="3474" w:type="dxa"/>
-            <w:tcBorders/>
-          </w:tcPr>
-          <w:p>
-            <w:pPr>
-              <w:pStyle w:val="Normal"/>
-              <w:widowControl w:val="false"/>
-              <w:jc w:val="center"/>
-              <w:rPr>
-                <w:sz w:val="26"/>
-                <w:szCs w:val="26"/>
-                <w:u w:val="single"/>
-                <w:lang w:val="en-US"/>
-              </w:rPr>
-            </w:pPr>
-            <w:r>
-              <w:rPr>
-                <w:sz w:val="26"/>
-                <w:szCs w:val="26"/>
-                <w:u w:val="single"/>
-                <w:lang w:val="en-US"/>
-              </w:rPr>
-            </w:r>
-          </w:p>
-        </w:tc>
-        <w:tc>
-          <w:tcPr>
-            <w:tcW w:w="880" w:type="dxa"/>
-            <w:tcBorders/>
-          </w:tcPr>
-          <w:p>
-            <w:pPr>
-              <w:pStyle w:val="Normal"/>
-              <w:widowControl w:val="false"/>
-              <w:snapToGrid w:val="false"/>
-              <w:jc w:val="center"/>
-              <w:rPr>
-                <w:b/>
-                <w:b/>
-                <w:bCs/>
-                <w:sz w:val="26"/>
-                <w:szCs w:val="26"/>
-                <w:lang w:val="en-US"/>
-              </w:rPr>
-            </w:pPr>
-            <w:r>
-              <w:rPr>
-                <w:b/>
-                <w:bCs/>
-                <w:sz w:val="26"/>
-                <w:szCs w:val="26"/>
-                <w:lang w:val="en-US"/>
-              </w:rPr>
-            </w:r>
-          </w:p>
-        </w:tc>
-        <w:tc>
-          <w:tcPr>
-            <w:tcW w:w="3690" w:type="dxa"/>
-            <w:tcBorders/>
-          </w:tcPr>
-          <w:p>
-            <w:pPr>
-              <w:pStyle w:val="Normal"/>
-              <w:widowControl w:val="false"/>
-              <w:jc w:val="center"/>
-              <w:rPr>
-                <w:b/>
-                <w:b/>
-                <w:sz w:val="26"/>
-                <w:szCs w:val="26"/>
-                <w:lang w:val="uz-Cyrl-UZ"/>
-              </w:rPr>
-            </w:pPr>
-            <w:r>
-              <w:rPr>
-                <w:b/>
-                <w:sz w:val="26"/>
-                <w:szCs w:val="26"/>
-                <w:lang w:val="uz-Cyrl-UZ"/>
-              </w:rPr>
             </w:r>
           </w:p>
         </w:tc>
@@ -3748,6 +3482,18 @@
         <w:jc w:val="right"/>
         <w:rPr/>
       </w:pPr>
+      <w:bookmarkStart w:id="2" w:name="__DdeLink__17_2582466896"/>
+      <w:bookmarkEnd w:id="2"/>
+      <w:r>
+        <w:rPr>
+          <w:bCs/>
+          <w:sz w:val="26"/>
+          <w:szCs w:val="26"/>
+          <w:u w:val="none"/>
+          <w:lang w:val="en-US"/>
+        </w:rPr>
+        <w:t>{{page_break}}</w:t>
+      </w:r>
       <w:r>
         <w:rPr>
           <w:sz w:val="26"/>
@@ -3872,6 +3618,28 @@
         <w:pStyle w:val="Normal"/>
         <w:widowControl/>
         <w:suppressAutoHyphens w:val="true"/>
+        <w:rPr>
+          <w:b/>
+          <w:b/>
+          <w:sz w:val="26"/>
+          <w:szCs w:val="26"/>
+          <w:lang w:val="en-US"/>
+        </w:rPr>
+      </w:pPr>
+      <w:r>
+        <w:rPr>
+          <w:b/>
+          <w:sz w:val="26"/>
+          <w:szCs w:val="26"/>
+          <w:lang w:val="en-US"/>
+        </w:rPr>
+      </w:r>
+    </w:p>
+    <w:p>
+      <w:pPr>
+        <w:pStyle w:val="Normal"/>
+        <w:widowControl/>
+        <w:suppressAutoHyphens w:val="true"/>
         <w:ind w:firstLine="567"/>
         <w:jc w:val="both"/>
         <w:rPr>
@@ -3931,7 +3699,7 @@
         </w:rPr>
         <w:t xml:space="preserve"> bir tomondan, {{</w:t>
       </w:r>
-      <w:bookmarkStart w:id="2" w:name="__DdeLink__743_15608075921"/>
+      <w:bookmarkStart w:id="3" w:name="__DdeLink__743_15608075921"/>
       <w:r>
         <w:rPr>
           <w:color w:val="000000"/>
@@ -3941,7 +3709,7 @@
         </w:rPr>
         <w:t>p</w:t>
       </w:r>
-      <w:bookmarkEnd w:id="2"/>
+      <w:bookmarkEnd w:id="3"/>
       <w:r>
         <w:rPr>
           <w:color w:val="000000"/>

</xml_diff>